<commit_message>
testin LaTex for final report
</commit_message>
<xml_diff>
--- a/docs/Extended_Abstract.docx
+++ b/docs/Extended_Abstract.docx
@@ -64,6 +64,7 @@
     <w:p>
       <w:pPr>
         <w:pStyle w:val="Heading1"/>
+        <w:spacing w:line="360" w:lineRule="auto"/>
         <w:ind w:left="360"/>
         <w:rPr>
           <w:rFonts w:ascii="Cambria" w:hAnsi="Cambria"/>
@@ -73,6 +74,7 @@
     <w:p>
       <w:pPr>
         <w:pStyle w:val="Heading1"/>
+        <w:spacing w:line="360" w:lineRule="auto"/>
         <w:rPr>
           <w:rFonts w:ascii="Cambria" w:hAnsi="Cambria"/>
         </w:rPr>
@@ -86,6 +88,7 @@
     </w:p>
     <w:p>
       <w:pPr>
+        <w:spacing w:line="360" w:lineRule="auto"/>
         <w:rPr>
           <w:rFonts w:ascii="Cambria" w:hAnsi="Cambria"/>
         </w:rPr>
@@ -93,6 +96,7 @@
     </w:p>
     <w:p>
       <w:pPr>
+        <w:spacing w:line="360" w:lineRule="auto"/>
         <w:rPr>
           <w:rFonts w:ascii="Cambria" w:hAnsi="Cambria"/>
           <w:sz w:val="28"/>
@@ -227,6 +231,62 @@
         </w:rPr>
         <w:t xml:space="preserve">. </w:t>
       </w:r>
+      <w:sdt>
+        <w:sdtPr>
+          <w:rPr>
+            <w:rFonts w:ascii="Cambria" w:hAnsi="Cambria"/>
+            <w:sz w:val="28"/>
+            <w:szCs w:val="28"/>
+          </w:rPr>
+          <w:id w:val="-1940051282"/>
+          <w:citation/>
+        </w:sdtPr>
+        <w:sdtContent>
+          <w:r>
+            <w:rPr>
+              <w:rFonts w:ascii="Cambria" w:hAnsi="Cambria"/>
+              <w:sz w:val="28"/>
+              <w:szCs w:val="28"/>
+            </w:rPr>
+            <w:fldChar w:fldCharType="begin"/>
+          </w:r>
+          <w:r>
+            <w:rPr>
+              <w:rFonts w:ascii="Cambria" w:hAnsi="Cambria"/>
+              <w:sz w:val="28"/>
+              <w:szCs w:val="28"/>
+              <w:lang w:val="en-US"/>
+            </w:rPr>
+            <w:instrText xml:space="preserve"> CITATION And19 \l 1033 </w:instrText>
+          </w:r>
+          <w:r>
+            <w:rPr>
+              <w:rFonts w:ascii="Cambria" w:hAnsi="Cambria"/>
+              <w:sz w:val="28"/>
+              <w:szCs w:val="28"/>
+            </w:rPr>
+            <w:fldChar w:fldCharType="separate"/>
+          </w:r>
+          <w:r>
+            <w:rPr>
+              <w:rFonts w:ascii="Cambria" w:hAnsi="Cambria"/>
+              <w:noProof/>
+              <w:sz w:val="28"/>
+              <w:szCs w:val="28"/>
+              <w:lang w:val="en-US"/>
+            </w:rPr>
+            <w:t>[1]</w:t>
+          </w:r>
+          <w:r>
+            <w:rPr>
+              <w:rFonts w:ascii="Cambria" w:hAnsi="Cambria"/>
+              <w:sz w:val="28"/>
+              <w:szCs w:val="28"/>
+            </w:rPr>
+            <w:fldChar w:fldCharType="end"/>
+          </w:r>
+        </w:sdtContent>
+      </w:sdt>
       <w:r>
         <w:rPr>
           <w:rFonts w:ascii="Cambria" w:hAnsi="Cambria"/>
@@ -310,6 +370,7 @@
     </w:p>
     <w:p>
       <w:pPr>
+        <w:spacing w:line="360" w:lineRule="auto"/>
         <w:rPr>
           <w:rFonts w:ascii="Cambria" w:hAnsi="Cambria"/>
           <w:sz w:val="28"/>
@@ -320,6 +381,7 @@
     <w:p>
       <w:pPr>
         <w:pStyle w:val="Heading1"/>
+        <w:spacing w:line="360" w:lineRule="auto"/>
         <w:rPr>
           <w:rFonts w:ascii="Cambria" w:hAnsi="Cambria"/>
         </w:rPr>
@@ -341,71 +403,1793 @@
           <w:rFonts w:ascii="Cambria" w:hAnsi="Cambria"/>
         </w:rPr>
         <w:t>The Qubit</w:t>
+      </w:r>
+    </w:p>
+    <w:p>
+      <w:pPr>
+        <w:spacing w:line="360" w:lineRule="auto"/>
+      </w:pPr>
+    </w:p>
+    <w:p>
+      <w:pPr>
+        <w:spacing w:line="360" w:lineRule="auto"/>
+        <w:rPr>
+          <w:rFonts w:ascii="Cambria" w:hAnsi="Cambria"/>
+          <w:sz w:val="28"/>
+          <w:szCs w:val="28"/>
+        </w:rPr>
+      </w:pPr>
+      <w:r>
+        <w:rPr>
+          <w:rFonts w:ascii="Cambria" w:hAnsi="Cambria"/>
+          <w:sz w:val="28"/>
+          <w:szCs w:val="28"/>
+        </w:rPr>
+        <w:t xml:space="preserve">The qubit is to quantum computing </w:t>
+      </w:r>
+      <w:r>
+        <w:rPr>
+          <w:rFonts w:ascii="Cambria" w:hAnsi="Cambria"/>
+          <w:sz w:val="28"/>
+          <w:szCs w:val="28"/>
+        </w:rPr>
+        <w:t>is what the bit is to classical computing</w:t>
+      </w:r>
+      <w:r>
+        <w:rPr>
+          <w:rFonts w:ascii="Cambria" w:hAnsi="Cambria"/>
+          <w:sz w:val="28"/>
+          <w:szCs w:val="28"/>
+        </w:rPr>
+        <w:t>.</w:t>
+      </w:r>
+    </w:p>
+    <w:p>
+      <w:pPr>
+        <w:spacing w:line="360" w:lineRule="auto"/>
+        <w:rPr>
+          <w:rFonts w:ascii="Cambria" w:eastAsiaTheme="minorEastAsia" w:hAnsi="Cambria"/>
+          <w:sz w:val="28"/>
+          <w:szCs w:val="28"/>
+        </w:rPr>
+      </w:pPr>
+      <w:r>
+        <w:rPr>
+          <w:rFonts w:ascii="Cambria" w:hAnsi="Cambria"/>
+          <w:sz w:val="28"/>
+          <w:szCs w:val="28"/>
+        </w:rPr>
+        <w:t>The</w:t>
+      </w:r>
+      <w:r>
+        <w:rPr>
+          <w:rFonts w:ascii="Cambria" w:hAnsi="Cambria"/>
+          <w:sz w:val="28"/>
+          <w:szCs w:val="28"/>
+        </w:rPr>
+        <w:t xml:space="preserve"> qubit differs from the classical bit, </w:t>
+      </w:r>
+      <w:r>
+        <w:rPr>
+          <w:rFonts w:ascii="Cambria" w:hAnsi="Cambria"/>
+          <w:sz w:val="28"/>
+          <w:szCs w:val="28"/>
+        </w:rPr>
+        <w:t>which</w:t>
+      </w:r>
+      <w:r>
+        <w:rPr>
+          <w:rFonts w:ascii="Cambria" w:hAnsi="Cambria"/>
+          <w:sz w:val="28"/>
+          <w:szCs w:val="28"/>
+        </w:rPr>
+        <w:t xml:space="preserve"> is constrained to the </w:t>
+      </w:r>
+      <w:r>
+        <w:rPr>
+          <w:rFonts w:ascii="Cambria" w:hAnsi="Cambria"/>
+          <w:sz w:val="28"/>
+          <w:szCs w:val="28"/>
+        </w:rPr>
+        <w:t>states</w:t>
+      </w:r>
+      <w:r>
+        <w:rPr>
+          <w:rFonts w:ascii="Cambria" w:hAnsi="Cambria"/>
+          <w:sz w:val="28"/>
+          <w:szCs w:val="28"/>
+        </w:rPr>
+        <w:t xml:space="preserve"> o</w:t>
+      </w:r>
+      <w:r>
+        <w:rPr>
+          <w:rFonts w:ascii="Cambria" w:hAnsi="Cambria"/>
+          <w:sz w:val="28"/>
+          <w:szCs w:val="28"/>
+        </w:rPr>
+        <w:t>f 0 or 1</w:t>
+      </w:r>
+      <w:r>
+        <w:rPr>
+          <w:rFonts w:ascii="Cambria" w:hAnsi="Cambria"/>
+          <w:sz w:val="28"/>
+          <w:szCs w:val="28"/>
+        </w:rPr>
+        <w:t xml:space="preserve">; a qubit can be simultaneously in states 0 </w:t>
+      </w:r>
+      <w:r>
+        <w:rPr>
+          <w:rFonts w:ascii="Cambria" w:hAnsi="Cambria"/>
+          <w:i/>
+          <w:iCs/>
+          <w:sz w:val="28"/>
+          <w:szCs w:val="28"/>
+        </w:rPr>
+        <w:t>and</w:t>
+      </w:r>
+      <w:r>
+        <w:rPr>
+          <w:rFonts w:ascii="Cambria" w:hAnsi="Cambria"/>
+          <w:sz w:val="28"/>
+          <w:szCs w:val="28"/>
+        </w:rPr>
+        <w:t xml:space="preserve"> 1 </w:t>
+      </w:r>
+      <w:r>
+        <w:rPr>
+          <w:rFonts w:ascii="Cambria" w:hAnsi="Cambria"/>
+          <w:sz w:val="28"/>
+          <w:szCs w:val="28"/>
+        </w:rPr>
+        <w:t>in a</w:t>
+      </w:r>
+      <w:r>
+        <w:rPr>
+          <w:rFonts w:ascii="Cambria" w:hAnsi="Cambria"/>
+          <w:sz w:val="28"/>
+          <w:szCs w:val="28"/>
+        </w:rPr>
+        <w:t xml:space="preserve"> state known as super position. </w:t>
+      </w:r>
+      <w:sdt>
+        <w:sdtPr>
+          <w:rPr>
+            <w:rFonts w:ascii="Cambria" w:hAnsi="Cambria"/>
+            <w:sz w:val="28"/>
+            <w:szCs w:val="28"/>
+          </w:rPr>
+          <w:id w:val="555585965"/>
+          <w:citation/>
+        </w:sdtPr>
+        <w:sdtContent>
+          <w:r>
+            <w:rPr>
+              <w:rFonts w:ascii="Cambria" w:hAnsi="Cambria"/>
+              <w:sz w:val="28"/>
+              <w:szCs w:val="28"/>
+            </w:rPr>
+            <w:fldChar w:fldCharType="begin"/>
+          </w:r>
+          <w:r>
+            <w:rPr>
+              <w:rFonts w:ascii="Cambria" w:hAnsi="Cambria"/>
+              <w:sz w:val="28"/>
+              <w:szCs w:val="28"/>
+              <w:lang w:val="en-US"/>
+            </w:rPr>
+            <w:instrText xml:space="preserve"> CITATION Mar22 \l 1033 </w:instrText>
+          </w:r>
+          <w:r>
+            <w:rPr>
+              <w:rFonts w:ascii="Cambria" w:hAnsi="Cambria"/>
+              <w:sz w:val="28"/>
+              <w:szCs w:val="28"/>
+            </w:rPr>
+            <w:fldChar w:fldCharType="separate"/>
+          </w:r>
+          <w:r>
+            <w:rPr>
+              <w:rFonts w:ascii="Cambria" w:hAnsi="Cambria"/>
+              <w:noProof/>
+              <w:sz w:val="28"/>
+              <w:szCs w:val="28"/>
+              <w:lang w:val="en-US"/>
+            </w:rPr>
+            <w:t>[2]</w:t>
+          </w:r>
+          <w:r>
+            <w:rPr>
+              <w:rFonts w:ascii="Cambria" w:hAnsi="Cambria"/>
+              <w:sz w:val="28"/>
+              <w:szCs w:val="28"/>
+            </w:rPr>
+            <w:fldChar w:fldCharType="end"/>
+          </w:r>
+        </w:sdtContent>
+      </w:sdt>
+      <w:r>
+        <w:rPr>
+          <w:rFonts w:ascii="Cambria" w:hAnsi="Cambria"/>
+          <w:sz w:val="28"/>
+          <w:szCs w:val="28"/>
+        </w:rPr>
+        <w:t xml:space="preserve"> Quantum computing heavily relies on linear algebra and matrix transformations to describe</w:t>
+      </w:r>
+      <w:r>
+        <w:rPr>
+          <w:rFonts w:ascii="Cambria" w:hAnsi="Cambria"/>
+          <w:sz w:val="28"/>
+          <w:szCs w:val="28"/>
+        </w:rPr>
+        <w:t xml:space="preserve"> the transformation of information. Qubits’ states are represented as vectors </w:t>
+      </w:r>
+      <w:r>
+        <w:rPr>
+          <w:rFonts w:ascii="Cambria" w:hAnsi="Cambria"/>
+          <w:sz w:val="28"/>
+          <w:szCs w:val="28"/>
+        </w:rPr>
+        <w:t>where</w:t>
+      </w:r>
+      <w:r>
+        <w:rPr>
+          <w:rFonts w:ascii="Cambria" w:hAnsi="Cambria"/>
+          <w:sz w:val="28"/>
+          <w:szCs w:val="28"/>
+        </w:rPr>
+        <w:t xml:space="preserve"> </w:t>
+      </w:r>
+      <m:oMath>
+        <m:acc>
+          <m:accPr>
+            <m:chr m:val="⃑"/>
+            <m:ctrlPr>
+              <w:rPr>
+                <w:rFonts w:ascii="Cambria Math" w:hAnsi="Cambria Math"/>
+                <w:i/>
+                <w:sz w:val="28"/>
+                <w:szCs w:val="28"/>
+              </w:rPr>
+            </m:ctrlPr>
+          </m:accPr>
+          <m:e>
+            <m:r>
+              <w:rPr>
+                <w:rFonts w:ascii="Cambria Math" w:hAnsi="Cambria Math"/>
+                <w:sz w:val="28"/>
+                <w:szCs w:val="28"/>
+              </w:rPr>
+              <m:t>0</m:t>
+            </m:r>
+          </m:e>
+        </m:acc>
+        <m:r>
+          <w:rPr>
+            <w:rFonts w:ascii="Cambria Math" w:hAnsi="Cambria Math"/>
+            <w:sz w:val="28"/>
+            <w:szCs w:val="28"/>
+          </w:rPr>
+          <m:t xml:space="preserve"> =  </m:t>
+        </m:r>
+        <m:m>
+          <m:mPr>
+            <m:mcs>
+              <m:mc>
+                <m:mcPr>
+                  <m:count m:val="1"/>
+                  <m:mcJc m:val="center"/>
+                </m:mcPr>
+              </m:mc>
+            </m:mcs>
+            <m:ctrlPr>
+              <w:rPr>
+                <w:rFonts w:ascii="Cambria Math" w:hAnsi="Cambria Math"/>
+                <w:i/>
+                <w:sz w:val="28"/>
+                <w:szCs w:val="28"/>
+              </w:rPr>
+            </m:ctrlPr>
+          </m:mPr>
+          <m:mr>
+            <m:e>
+              <m:r>
+                <w:rPr>
+                  <w:rFonts w:ascii="Cambria Math" w:hAnsi="Cambria Math"/>
+                  <w:sz w:val="28"/>
+                  <w:szCs w:val="28"/>
+                </w:rPr>
+                <m:t>1</m:t>
+              </m:r>
+            </m:e>
+          </m:mr>
+          <m:mr>
+            <m:e>
+              <m:r>
+                <w:rPr>
+                  <w:rFonts w:ascii="Cambria Math" w:hAnsi="Cambria Math"/>
+                  <w:sz w:val="28"/>
+                  <w:szCs w:val="28"/>
+                </w:rPr>
+                <m:t>0</m:t>
+              </m:r>
+            </m:e>
+          </m:mr>
+        </m:m>
+      </m:oMath>
+      <w:r>
+        <w:rPr>
+          <w:rFonts w:ascii="Cambria" w:eastAsiaTheme="minorEastAsia" w:hAnsi="Cambria"/>
+          <w:sz w:val="28"/>
+          <w:szCs w:val="28"/>
+        </w:rPr>
+        <w:t xml:space="preserve">  and  </w:t>
+      </w:r>
+      <m:oMath>
+        <m:acc>
+          <m:accPr>
+            <m:chr m:val="⃑"/>
+            <m:ctrlPr>
+              <w:rPr>
+                <w:rFonts w:ascii="Cambria Math" w:hAnsi="Cambria Math"/>
+                <w:i/>
+                <w:sz w:val="28"/>
+                <w:szCs w:val="28"/>
+              </w:rPr>
+            </m:ctrlPr>
+          </m:accPr>
+          <m:e>
+            <m:r>
+              <w:rPr>
+                <w:rFonts w:ascii="Cambria Math" w:hAnsi="Cambria Math"/>
+                <w:sz w:val="28"/>
+                <w:szCs w:val="28"/>
+              </w:rPr>
+              <m:t>1</m:t>
+            </m:r>
+          </m:e>
+        </m:acc>
+        <m:r>
+          <w:rPr>
+            <w:rFonts w:ascii="Cambria Math" w:hAnsi="Cambria Math"/>
+            <w:sz w:val="28"/>
+            <w:szCs w:val="28"/>
+          </w:rPr>
+          <m:t xml:space="preserve"> =  </m:t>
+        </m:r>
+        <m:m>
+          <m:mPr>
+            <m:mcs>
+              <m:mc>
+                <m:mcPr>
+                  <m:count m:val="1"/>
+                  <m:mcJc m:val="center"/>
+                </m:mcPr>
+              </m:mc>
+            </m:mcs>
+            <m:ctrlPr>
+              <w:rPr>
+                <w:rFonts w:ascii="Cambria Math" w:hAnsi="Cambria Math"/>
+                <w:i/>
+                <w:sz w:val="28"/>
+                <w:szCs w:val="28"/>
+              </w:rPr>
+            </m:ctrlPr>
+          </m:mPr>
+          <m:mr>
+            <m:e>
+              <m:r>
+                <w:rPr>
+                  <w:rFonts w:ascii="Cambria Math" w:hAnsi="Cambria Math"/>
+                  <w:sz w:val="28"/>
+                  <w:szCs w:val="28"/>
+                </w:rPr>
+                <m:t>0</m:t>
+              </m:r>
+            </m:e>
+          </m:mr>
+          <m:mr>
+            <m:e>
+              <m:r>
+                <w:rPr>
+                  <w:rFonts w:ascii="Cambria Math" w:hAnsi="Cambria Math"/>
+                  <w:sz w:val="28"/>
+                  <w:szCs w:val="28"/>
+                </w:rPr>
+                <m:t>1</m:t>
+              </m:r>
+            </m:e>
+          </m:mr>
+        </m:m>
+      </m:oMath>
+      <w:r>
+        <w:rPr>
+          <w:rFonts w:ascii="Cambria" w:eastAsiaTheme="minorEastAsia" w:hAnsi="Cambria"/>
+          <w:sz w:val="28"/>
+          <w:szCs w:val="28"/>
+        </w:rPr>
+        <w:t xml:space="preserve">. </w:t>
+      </w:r>
+    </w:p>
+    <w:p>
+      <w:pPr>
+        <w:spacing w:line="360" w:lineRule="auto"/>
+        <w:rPr>
+          <w:rFonts w:ascii="Cambria" w:eastAsiaTheme="minorEastAsia" w:hAnsi="Cambria"/>
+          <w:sz w:val="28"/>
+          <w:szCs w:val="28"/>
+        </w:rPr>
+      </w:pPr>
+      <w:r>
+        <w:rPr>
+          <w:rFonts w:ascii="Cambria" w:eastAsiaTheme="minorEastAsia" w:hAnsi="Cambria"/>
+          <w:sz w:val="28"/>
+          <w:szCs w:val="28"/>
+        </w:rPr>
+        <w:lastRenderedPageBreak/>
+        <w:t>These vectors are represented in Dirac notatio</w:t>
+      </w:r>
+      <w:r>
+        <w:rPr>
+          <w:rFonts w:ascii="Cambria" w:eastAsiaTheme="minorEastAsia" w:hAnsi="Cambria"/>
+          <w:sz w:val="28"/>
+          <w:szCs w:val="28"/>
+        </w:rPr>
+        <w:t>n where a vertex</w:t>
+      </w:r>
+      <w:r>
+        <w:rPr>
+          <w:rFonts w:ascii="Cambria" w:eastAsiaTheme="minorEastAsia" w:hAnsi="Cambria"/>
+          <w:sz w:val="28"/>
+          <w:szCs w:val="28"/>
+        </w:rPr>
+        <w:t xml:space="preserve"> </w:t>
+      </w:r>
+      <m:oMath>
+        <m:acc>
+          <m:accPr>
+            <m:chr m:val="⃑"/>
+            <m:ctrlPr>
+              <w:rPr>
+                <w:rFonts w:ascii="Cambria Math" w:eastAsiaTheme="minorEastAsia" w:hAnsi="Cambria Math"/>
+                <w:i/>
+                <w:sz w:val="28"/>
+                <w:szCs w:val="28"/>
+              </w:rPr>
+            </m:ctrlPr>
+          </m:accPr>
+          <m:e>
+            <m:r>
+              <w:rPr>
+                <w:rFonts w:ascii="Cambria Math" w:eastAsiaTheme="minorEastAsia" w:hAnsi="Cambria Math"/>
+                <w:sz w:val="28"/>
+                <w:szCs w:val="28"/>
+              </w:rPr>
+              <m:t>v</m:t>
+            </m:r>
+          </m:e>
+        </m:acc>
+        <m:r>
+          <w:rPr>
+            <w:rFonts w:ascii="Cambria Math" w:eastAsiaTheme="minorEastAsia" w:hAnsi="Cambria Math"/>
+            <w:sz w:val="28"/>
+            <w:szCs w:val="28"/>
+          </w:rPr>
+          <m:t xml:space="preserve"> = |</m:t>
+        </m:r>
+        <m:d>
+          <m:dPr>
+            <m:begChr m:val=""/>
+            <m:endChr m:val="⟩"/>
+            <m:ctrlPr>
+              <w:rPr>
+                <w:rFonts w:ascii="Cambria Math" w:eastAsiaTheme="minorEastAsia" w:hAnsi="Cambria Math"/>
+                <w:i/>
+                <w:sz w:val="28"/>
+                <w:szCs w:val="28"/>
+              </w:rPr>
+            </m:ctrlPr>
+          </m:dPr>
+          <m:e>
+            <m:r>
+              <w:rPr>
+                <w:rFonts w:ascii="Cambria Math" w:eastAsiaTheme="minorEastAsia" w:hAnsi="Cambria Math"/>
+                <w:sz w:val="28"/>
+                <w:szCs w:val="28"/>
+              </w:rPr>
+              <m:t>v</m:t>
+            </m:r>
+          </m:e>
+        </m:d>
+      </m:oMath>
+      <w:r>
+        <w:rPr>
+          <w:rFonts w:ascii="Cambria" w:eastAsiaTheme="minorEastAsia" w:hAnsi="Cambria"/>
+          <w:sz w:val="28"/>
+          <w:szCs w:val="28"/>
+        </w:rPr>
+        <w:t>.</w:t>
+      </w:r>
+    </w:p>
+    <w:p>
+      <w:pPr>
+        <w:spacing w:line="360" w:lineRule="auto"/>
+        <w:rPr>
+          <w:rFonts w:ascii="Cambria" w:eastAsiaTheme="minorEastAsia" w:hAnsi="Cambria"/>
+          <w:sz w:val="28"/>
+          <w:szCs w:val="28"/>
+        </w:rPr>
+      </w:pPr>
+      <w:r>
+        <w:rPr>
+          <w:noProof/>
+        </w:rPr>
+        <mc:AlternateContent>
+          <mc:Choice Requires="wps">
+            <w:drawing>
+              <wp:anchor distT="0" distB="0" distL="114300" distR="114300" simplePos="0" relativeHeight="251660288" behindDoc="0" locked="0" layoutInCell="1" allowOverlap="1" wp14:anchorId="5460C119" wp14:editId="4A46E6D2">
+                <wp:simplePos x="0" y="0"/>
+                <wp:positionH relativeFrom="column">
+                  <wp:posOffset>3759200</wp:posOffset>
+                </wp:positionH>
+                <wp:positionV relativeFrom="paragraph">
+                  <wp:posOffset>1579880</wp:posOffset>
+                </wp:positionV>
+                <wp:extent cx="2209800" cy="355600"/>
+                <wp:effectExtent l="0" t="0" r="0" b="0"/>
+                <wp:wrapSquare wrapText="bothSides"/>
+                <wp:docPr id="269158081" name="Text Box 1"/>
+                <wp:cNvGraphicFramePr/>
+                <a:graphic xmlns:a="http://schemas.openxmlformats.org/drawingml/2006/main">
+                  <a:graphicData uri="http://schemas.microsoft.com/office/word/2010/wordprocessingShape">
+                    <wps:wsp>
+                      <wps:cNvSpPr txBox="1"/>
+                      <wps:spPr>
+                        <a:xfrm>
+                          <a:off x="0" y="0"/>
+                          <a:ext cx="2209800" cy="355600"/>
+                        </a:xfrm>
+                        <a:prstGeom prst="rect">
+                          <a:avLst/>
+                        </a:prstGeom>
+                        <a:solidFill>
+                          <a:prstClr val="white"/>
+                        </a:solidFill>
+                        <a:ln>
+                          <a:noFill/>
+                        </a:ln>
+                      </wps:spPr>
+                      <wps:txbx>
+                        <w:txbxContent>
+                          <w:p>
+                            <w:pPr>
+                              <w:pStyle w:val="Caption"/>
+                              <w:jc w:val="center"/>
+                            </w:pPr>
+                            <w:r>
+                              <w:t xml:space="preserve">Figure </w:t>
+                            </w:r>
+                            <w:r>
+                              <w:fldChar w:fldCharType="begin"/>
+                            </w:r>
+                            <w:r>
+                              <w:instrText xml:space="preserve"> SEQ Figure \* ARABIC </w:instrText>
+                            </w:r>
+                            <w:r>
+                              <w:fldChar w:fldCharType="separate"/>
+                            </w:r>
+                            <w:r>
+                              <w:rPr>
+                                <w:noProof/>
+                              </w:rPr>
+                              <w:t>1</w:t>
+                            </w:r>
+                            <w:r>
+                              <w:fldChar w:fldCharType="end"/>
+                            </w:r>
+                            <w:r>
+                              <w:t xml:space="preserve">: The Bloch </w:t>
+                            </w:r>
+                            <w:proofErr w:type="gramStart"/>
+                            <w:r>
+                              <w:t>Sphere</w:t>
+                            </w:r>
+                            <w:r>
+                              <w:t xml:space="preserve">  3</w:t>
+                            </w:r>
+                            <w:proofErr w:type="gramEnd"/>
+                            <w:r>
+                              <w:t>D representation of a qubits’ possible states.</w:t>
+                            </w:r>
+                          </w:p>
+                        </w:txbxContent>
+                      </wps:txbx>
+                      <wps:bodyPr rot="0" spcFirstLastPara="0" vertOverflow="overflow" horzOverflow="overflow" vert="horz" wrap="square" lIns="0" tIns="0" rIns="0" bIns="0" numCol="1" spcCol="0" rtlCol="0" fromWordArt="0" anchor="t" anchorCtr="0" forceAA="0" compatLnSpc="1">
+                        <a:prstTxWarp prst="textNoShape">
+                          <a:avLst/>
+                        </a:prstTxWarp>
+                        <a:noAutofit/>
+                      </wps:bodyPr>
+                    </wps:wsp>
+                  </a:graphicData>
+                </a:graphic>
+                <wp14:sizeRelH relativeFrom="margin">
+                  <wp14:pctWidth>0</wp14:pctWidth>
+                </wp14:sizeRelH>
+                <wp14:sizeRelV relativeFrom="margin">
+                  <wp14:pctHeight>0</wp14:pctHeight>
+                </wp14:sizeRelV>
+              </wp:anchor>
+            </w:drawing>
+          </mc:Choice>
+          <mc:Fallback>
+            <w:pict>
+              <v:shapetype w14:anchorId="5460C119" id="_x0000_t202" coordsize="21600,21600" o:spt="202" path="m,l,21600r21600,l21600,xe">
+                <v:stroke joinstyle="miter"/>
+                <v:path gradientshapeok="t" o:connecttype="rect"/>
+              </v:shapetype>
+              <v:shape id="Text Box 1" o:spid="_x0000_s1026" type="#_x0000_t202" style="position:absolute;margin-left:296pt;margin-top:124.4pt;width:174pt;height:28pt;z-index:251660288;visibility:visible;mso-wrap-style:square;mso-width-percent:0;mso-height-percent:0;mso-wrap-distance-left:9pt;mso-wrap-distance-top:0;mso-wrap-distance-right:9pt;mso-wrap-distance-bottom:0;mso-position-horizontal:absolute;mso-position-horizontal-relative:text;mso-position-vertical:absolute;mso-position-vertical-relative:text;mso-width-percent:0;mso-height-percent:0;mso-width-relative:margin;mso-height-relative:margin;v-text-anchor:top" o:gfxdata="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" stroked="f">
+                <v:textbox inset="0,0,0,0">
+                  <w:txbxContent>
+                    <w:p>
+                      <w:pPr>
+                        <w:pStyle w:val="Caption"/>
+                        <w:jc w:val="center"/>
+                      </w:pPr>
+                      <w:r>
+                        <w:t xml:space="preserve">Figure </w:t>
+                      </w:r>
+                      <w:r>
+                        <w:fldChar w:fldCharType="begin"/>
+                      </w:r>
+                      <w:r>
+                        <w:instrText xml:space="preserve"> SEQ Figure \* ARABIC </w:instrText>
+                      </w:r>
+                      <w:r>
+                        <w:fldChar w:fldCharType="separate"/>
+                      </w:r>
+                      <w:r>
+                        <w:rPr>
+                          <w:noProof/>
+                        </w:rPr>
+                        <w:t>1</w:t>
+                      </w:r>
+                      <w:r>
+                        <w:fldChar w:fldCharType="end"/>
+                      </w:r>
+                      <w:r>
+                        <w:t xml:space="preserve">: The Bloch </w:t>
+                      </w:r>
+                      <w:proofErr w:type="gramStart"/>
+                      <w:r>
+                        <w:t>Sphere</w:t>
+                      </w:r>
+                      <w:r>
+                        <w:t xml:space="preserve">  3</w:t>
+                      </w:r>
+                      <w:proofErr w:type="gramEnd"/>
+                      <w:r>
+                        <w:t>D representation of a qubits’ possible states.</w:t>
+                      </w:r>
+                    </w:p>
+                  </w:txbxContent>
+                </v:textbox>
+                <w10:wrap type="square"/>
+              </v:shape>
+            </w:pict>
+          </mc:Fallback>
+        </mc:AlternateContent>
+      </w:r>
+      <w:r>
+        <w:rPr>
+          <w:rFonts w:ascii="Cambria" w:hAnsi="Cambria"/>
+          <w:noProof/>
+          <w:sz w:val="28"/>
+          <w:szCs w:val="28"/>
+        </w:rPr>
+        <w:drawing>
+          <wp:anchor distT="0" distB="0" distL="114300" distR="114300" simplePos="0" relativeHeight="251658240" behindDoc="0" locked="0" layoutInCell="1" allowOverlap="1" wp14:anchorId="53BE51EC" wp14:editId="792371D8">
+            <wp:simplePos x="0" y="0"/>
+            <wp:positionH relativeFrom="margin">
+              <wp:posOffset>4038600</wp:posOffset>
+            </wp:positionH>
+            <wp:positionV relativeFrom="margin">
+              <wp:posOffset>367665</wp:posOffset>
+            </wp:positionV>
+            <wp:extent cx="1455420" cy="1549400"/>
+            <wp:effectExtent l="0" t="0" r="5080" b="0"/>
+            <wp:wrapSquare wrapText="bothSides"/>
+            <wp:docPr id="1898169597" name="Picture 1" descr="A circle with lines and arrows&#10;&#10;Description automatically generated"/>
+            <wp:cNvGraphicFramePr>
+              <a:graphicFrameLocks xmlns:a="http://schemas.openxmlformats.org/drawingml/2006/main" noChangeAspect="1"/>
+            </wp:cNvGraphicFramePr>
+            <a:graphic xmlns:a="http://schemas.openxmlformats.org/drawingml/2006/main">
+              <a:graphicData uri="http://schemas.openxmlformats.org/drawingml/2006/picture">
+                <pic:pic xmlns:pic="http://schemas.openxmlformats.org/drawingml/2006/picture">
+                  <pic:nvPicPr>
+                    <pic:cNvPr id="1898169597" name="Picture 1" descr="A circle with lines and arrows&#10;&#10;Description automatically generated"/>
+                    <pic:cNvPicPr/>
+                  </pic:nvPicPr>
+                  <pic:blipFill>
+                    <a:blip r:embed="rId6">
+                      <a:extLst>
+                        <a:ext uri="{28A0092B-C50C-407E-A947-70E740481C1C}">
+                          <a14:useLocalDpi xmlns:a14="http://schemas.microsoft.com/office/drawing/2010/main" val="0"/>
+                        </a:ext>
+                      </a:extLst>
+                    </a:blip>
+                    <a:stretch>
+                      <a:fillRect/>
+                    </a:stretch>
+                  </pic:blipFill>
+                  <pic:spPr>
+                    <a:xfrm>
+                      <a:off x="0" y="0"/>
+                      <a:ext cx="1455420" cy="1549400"/>
+                    </a:xfrm>
+                    <a:prstGeom prst="rect">
+                      <a:avLst/>
+                    </a:prstGeom>
+                  </pic:spPr>
+                </pic:pic>
+              </a:graphicData>
+            </a:graphic>
+          </wp:anchor>
+        </w:drawing>
+      </w:r>
+      <w:r>
+        <w:rPr>
+          <w:rFonts w:ascii="Cambria" w:eastAsiaTheme="minorEastAsia" w:hAnsi="Cambria"/>
+          <w:sz w:val="28"/>
+          <w:szCs w:val="28"/>
+        </w:rPr>
+        <w:t xml:space="preserve">A </w:t>
+      </w:r>
+      <w:r>
+        <w:rPr>
+          <w:rFonts w:ascii="Cambria" w:eastAsiaTheme="minorEastAsia" w:hAnsi="Cambria"/>
+          <w:sz w:val="28"/>
+          <w:szCs w:val="28"/>
+        </w:rPr>
+        <w:t>super-positioned</w:t>
+      </w:r>
+      <w:r>
+        <w:rPr>
+          <w:rFonts w:ascii="Cambria" w:eastAsiaTheme="minorEastAsia" w:hAnsi="Cambria"/>
+          <w:sz w:val="28"/>
+          <w:szCs w:val="28"/>
+        </w:rPr>
+        <w:t xml:space="preserve"> qubit is represented with </w:t>
+      </w:r>
+      <w:r>
+        <w:rPr>
+          <w:rFonts w:ascii="Cambria" w:eastAsiaTheme="minorEastAsia" w:hAnsi="Cambria"/>
+          <w:sz w:val="28"/>
+          <w:szCs w:val="28"/>
+        </w:rPr>
+        <w:t xml:space="preserve"> </w:t>
+      </w:r>
+      <m:oMath>
+        <m:d>
+          <m:dPr>
+            <m:begChr m:val="|"/>
+            <m:endChr m:val="⟩"/>
+            <m:ctrlPr>
+              <w:rPr>
+                <w:rFonts w:ascii="Cambria Math" w:eastAsiaTheme="minorEastAsia" w:hAnsi="Cambria Math"/>
+                <w:i/>
+                <w:sz w:val="28"/>
+                <w:szCs w:val="28"/>
+              </w:rPr>
+            </m:ctrlPr>
+          </m:dPr>
+          <m:e>
+            <m:r>
+              <m:rPr>
+                <m:sty m:val="p"/>
+              </m:rPr>
+              <w:rPr>
+                <w:rFonts w:ascii="Cambria Math" w:eastAsiaTheme="minorEastAsia" w:hAnsi="Cambria Math"/>
+                <w:sz w:val="28"/>
+                <w:szCs w:val="28"/>
+              </w:rPr>
+              <m:t>ψ</m:t>
+            </m:r>
+            <m:ctrlPr>
+              <w:rPr>
+                <w:rFonts w:ascii="Cambria Math" w:eastAsiaTheme="minorEastAsia" w:hAnsi="Cambria Math"/>
+                <w:sz w:val="28"/>
+                <w:szCs w:val="28"/>
+              </w:rPr>
+            </m:ctrlPr>
+          </m:e>
+        </m:d>
+      </m:oMath>
+      <w:r>
+        <w:rPr>
+          <w:rFonts w:ascii="Cambria" w:eastAsiaTheme="minorEastAsia" w:hAnsi="Cambria"/>
+          <w:sz w:val="28"/>
+          <w:szCs w:val="28"/>
+        </w:rPr>
+        <w:t xml:space="preserve">. </w:t>
+      </w:r>
+      <w:r>
+        <w:rPr>
+          <w:rFonts w:ascii="Cambria" w:eastAsiaTheme="minorEastAsia" w:hAnsi="Cambria"/>
+          <w:sz w:val="28"/>
+          <w:szCs w:val="28"/>
+        </w:rPr>
+        <w:t xml:space="preserve"> </w:t>
+      </w:r>
+      <w:r>
+        <w:rPr>
+          <w:rFonts w:ascii="Cambria" w:eastAsiaTheme="minorEastAsia" w:hAnsi="Cambria"/>
+          <w:sz w:val="28"/>
+          <w:szCs w:val="28"/>
+        </w:rPr>
+        <w:t>This particular state</w:t>
+      </w:r>
+      <w:r>
+        <w:rPr>
+          <w:rFonts w:ascii="Cambria" w:eastAsiaTheme="minorEastAsia" w:hAnsi="Cambria"/>
+          <w:sz w:val="28"/>
+          <w:szCs w:val="28"/>
+        </w:rPr>
+        <w:t xml:space="preserve"> </w:t>
+      </w:r>
+      <w:r>
+        <w:rPr>
+          <w:rFonts w:ascii="Cambria" w:eastAsiaTheme="minorEastAsia" w:hAnsi="Cambria"/>
+          <w:sz w:val="28"/>
+          <w:szCs w:val="28"/>
+        </w:rPr>
+        <w:t>is represented as</w:t>
+      </w:r>
+      <w:r>
+        <w:rPr>
+          <w:rFonts w:ascii="Cambria" w:eastAsiaTheme="minorEastAsia" w:hAnsi="Cambria"/>
+          <w:sz w:val="28"/>
+          <w:szCs w:val="28"/>
+        </w:rPr>
+        <w:t xml:space="preserve"> a linear combination of the foundational states </w:t>
+      </w:r>
+      <m:oMath>
+        <m:d>
+          <m:dPr>
+            <m:begChr m:val="|"/>
+            <m:endChr m:val="⟩"/>
+            <m:ctrlPr>
+              <w:rPr>
+                <w:rFonts w:ascii="Cambria Math" w:eastAsiaTheme="minorEastAsia" w:hAnsi="Cambria Math"/>
+                <w:i/>
+                <w:sz w:val="28"/>
+                <w:szCs w:val="28"/>
+              </w:rPr>
+            </m:ctrlPr>
+          </m:dPr>
+          <m:e>
+            <m:r>
+              <w:rPr>
+                <w:rFonts w:ascii="Cambria Math" w:eastAsiaTheme="minorEastAsia" w:hAnsi="Cambria Math"/>
+                <w:sz w:val="28"/>
+                <w:szCs w:val="28"/>
+              </w:rPr>
+              <m:t>0</m:t>
+            </m:r>
+            <m:ctrlPr>
+              <w:rPr>
+                <w:rFonts w:ascii="Cambria Math" w:eastAsiaTheme="minorEastAsia" w:hAnsi="Cambria Math"/>
+                <w:sz w:val="28"/>
+                <w:szCs w:val="28"/>
+              </w:rPr>
+            </m:ctrlPr>
+          </m:e>
+        </m:d>
+      </m:oMath>
+      <w:r>
+        <w:rPr>
+          <w:rFonts w:ascii="Cambria" w:eastAsiaTheme="minorEastAsia" w:hAnsi="Cambria"/>
+          <w:sz w:val="28"/>
+          <w:szCs w:val="28"/>
+        </w:rPr>
+        <w:t xml:space="preserve"> and </w:t>
+      </w:r>
+      <m:oMath>
+        <m:d>
+          <m:dPr>
+            <m:begChr m:val="|"/>
+            <m:endChr m:val="⟩"/>
+            <m:ctrlPr>
+              <w:rPr>
+                <w:rFonts w:ascii="Cambria Math" w:eastAsiaTheme="minorEastAsia" w:hAnsi="Cambria Math"/>
+                <w:i/>
+                <w:sz w:val="28"/>
+                <w:szCs w:val="28"/>
+              </w:rPr>
+            </m:ctrlPr>
+          </m:dPr>
+          <m:e>
+            <m:r>
+              <w:rPr>
+                <w:rFonts w:ascii="Cambria Math" w:eastAsiaTheme="minorEastAsia" w:hAnsi="Cambria Math"/>
+                <w:sz w:val="28"/>
+                <w:szCs w:val="28"/>
+              </w:rPr>
+              <m:t>1</m:t>
+            </m:r>
+            <m:ctrlPr>
+              <w:rPr>
+                <w:rFonts w:ascii="Cambria Math" w:eastAsiaTheme="minorEastAsia" w:hAnsi="Cambria Math"/>
+                <w:sz w:val="28"/>
+                <w:szCs w:val="28"/>
+              </w:rPr>
+            </m:ctrlPr>
+          </m:e>
+        </m:d>
+      </m:oMath>
+      <w:r>
+        <w:rPr>
+          <w:rFonts w:ascii="Cambria" w:eastAsiaTheme="minorEastAsia" w:hAnsi="Cambria"/>
+          <w:sz w:val="28"/>
+          <w:szCs w:val="28"/>
+        </w:rPr>
+        <w:t xml:space="preserve">; </w:t>
+      </w:r>
+      <m:oMath>
+        <m:r>
+          <w:rPr>
+            <w:rFonts w:ascii="Cambria Math" w:eastAsiaTheme="minorEastAsia" w:hAnsi="Cambria Math"/>
+            <w:sz w:val="28"/>
+            <w:szCs w:val="28"/>
+          </w:rPr>
+          <m:t>α</m:t>
+        </m:r>
+        <m:d>
+          <m:dPr>
+            <m:begChr m:val="|"/>
+            <m:endChr m:val="⟩"/>
+            <m:ctrlPr>
+              <w:rPr>
+                <w:rFonts w:ascii="Cambria Math" w:eastAsiaTheme="minorEastAsia" w:hAnsi="Cambria Math"/>
+                <w:i/>
+                <w:sz w:val="28"/>
+                <w:szCs w:val="28"/>
+              </w:rPr>
+            </m:ctrlPr>
+          </m:dPr>
+          <m:e>
+            <m:r>
+              <w:rPr>
+                <w:rFonts w:ascii="Cambria Math" w:eastAsiaTheme="minorEastAsia" w:hAnsi="Cambria Math"/>
+                <w:sz w:val="28"/>
+                <w:szCs w:val="28"/>
+              </w:rPr>
+              <m:t>0</m:t>
+            </m:r>
+            <m:ctrlPr>
+              <w:rPr>
+                <w:rFonts w:ascii="Cambria Math" w:eastAsiaTheme="minorEastAsia" w:hAnsi="Cambria Math"/>
+                <w:sz w:val="28"/>
+                <w:szCs w:val="28"/>
+              </w:rPr>
+            </m:ctrlPr>
+          </m:e>
+        </m:d>
+        <m:r>
+          <w:rPr>
+            <w:rFonts w:ascii="Cambria Math" w:eastAsiaTheme="minorEastAsia" w:hAnsi="Cambria Math"/>
+            <w:sz w:val="28"/>
+            <w:szCs w:val="28"/>
+          </w:rPr>
+          <m:t>+β</m:t>
+        </m:r>
+        <m:d>
+          <m:dPr>
+            <m:begChr m:val="|"/>
+            <m:endChr m:val="⟩"/>
+            <m:ctrlPr>
+              <w:rPr>
+                <w:rFonts w:ascii="Cambria Math" w:eastAsiaTheme="minorEastAsia" w:hAnsi="Cambria Math"/>
+                <w:i/>
+                <w:sz w:val="28"/>
+                <w:szCs w:val="28"/>
+              </w:rPr>
+            </m:ctrlPr>
+          </m:dPr>
+          <m:e>
+            <m:r>
+              <w:rPr>
+                <w:rFonts w:ascii="Cambria Math" w:eastAsiaTheme="minorEastAsia" w:hAnsi="Cambria Math"/>
+                <w:sz w:val="28"/>
+                <w:szCs w:val="28"/>
+              </w:rPr>
+              <m:t>1</m:t>
+            </m:r>
+            <m:ctrlPr>
+              <w:rPr>
+                <w:rFonts w:ascii="Cambria Math" w:eastAsiaTheme="minorEastAsia" w:hAnsi="Cambria Math"/>
+                <w:sz w:val="28"/>
+                <w:szCs w:val="28"/>
+              </w:rPr>
+            </m:ctrlPr>
+          </m:e>
+        </m:d>
+      </m:oMath>
+      <w:r>
+        <w:rPr>
+          <w:rFonts w:ascii="Cambria" w:eastAsiaTheme="minorEastAsia" w:hAnsi="Cambria"/>
+          <w:sz w:val="28"/>
+          <w:szCs w:val="28"/>
+        </w:rPr>
+        <w:t xml:space="preserve">, where </w:t>
+      </w:r>
+      <m:oMath>
+        <m:r>
+          <w:rPr>
+            <w:rFonts w:ascii="Cambria Math" w:eastAsiaTheme="minorEastAsia" w:hAnsi="Cambria Math"/>
+            <w:sz w:val="28"/>
+            <w:szCs w:val="28"/>
+          </w:rPr>
+          <m:t>α</m:t>
+        </m:r>
+      </m:oMath>
+      <w:r>
+        <w:rPr>
+          <w:rFonts w:ascii="Cambria" w:eastAsiaTheme="minorEastAsia" w:hAnsi="Cambria"/>
+          <w:sz w:val="28"/>
+          <w:szCs w:val="28"/>
+        </w:rPr>
+        <w:t xml:space="preserve"> and </w:t>
+      </w:r>
+      <m:oMath>
+        <m:r>
+          <w:rPr>
+            <w:rFonts w:ascii="Cambria Math" w:eastAsiaTheme="minorEastAsia" w:hAnsi="Cambria Math"/>
+            <w:sz w:val="28"/>
+            <w:szCs w:val="28"/>
+          </w:rPr>
+          <m:t>β</m:t>
+        </m:r>
+      </m:oMath>
+      <w:r>
+        <w:rPr>
+          <w:rFonts w:ascii="Cambria" w:eastAsiaTheme="minorEastAsia" w:hAnsi="Cambria"/>
+          <w:sz w:val="28"/>
+          <w:szCs w:val="28"/>
+        </w:rPr>
+        <w:t>are complex numbers whose squares' magnitudes represent the probabilities of the qubit being observed in the respective states.</w:t>
+      </w:r>
+      <w:r>
+        <w:rPr>
+          <w:rFonts w:ascii="Cambria" w:eastAsiaTheme="minorEastAsia" w:hAnsi="Cambria"/>
+          <w:sz w:val="28"/>
+          <w:szCs w:val="28"/>
+        </w:rPr>
+        <w:t xml:space="preserve"> </w:t>
+      </w:r>
+      <w:r>
+        <w:rPr>
+          <w:rFonts w:ascii="Cambria" w:eastAsiaTheme="minorEastAsia" w:hAnsi="Cambria"/>
+          <w:sz w:val="28"/>
+          <w:szCs w:val="28"/>
+        </w:rPr>
+        <w:t>This mathematical formula</w:t>
+      </w:r>
+      <w:r>
+        <w:rPr>
+          <w:rFonts w:ascii="Cambria" w:eastAsiaTheme="minorEastAsia" w:hAnsi="Cambria"/>
+          <w:sz w:val="28"/>
+          <w:szCs w:val="28"/>
+        </w:rPr>
+        <w:t xml:space="preserve"> </w:t>
+      </w:r>
+      <w:r>
+        <w:rPr>
+          <w:rFonts w:ascii="Cambria" w:eastAsiaTheme="minorEastAsia" w:hAnsi="Cambria"/>
+          <w:sz w:val="28"/>
+          <w:szCs w:val="28"/>
+        </w:rPr>
+        <w:t>underpins the qubit's capability to embody quantum superposition, illustrating the departure from classical bits that are confined to the definitive states of 0 or 1.</w:t>
+      </w:r>
+    </w:p>
+    <w:p>
+      <w:pPr>
+        <w:spacing w:line="360" w:lineRule="auto"/>
+        <w:rPr>
+          <w:rFonts w:ascii="Cambria" w:eastAsiaTheme="minorEastAsia" w:hAnsi="Cambria"/>
+          <w:sz w:val="28"/>
+          <w:szCs w:val="28"/>
+        </w:rPr>
+      </w:pPr>
+    </w:p>
+    <w:p>
+      <w:pPr>
+        <w:spacing w:line="360" w:lineRule="auto"/>
+        <w:rPr>
+          <w:rFonts w:ascii="Cambria" w:eastAsiaTheme="minorEastAsia" w:hAnsi="Cambria"/>
+          <w:sz w:val="28"/>
+          <w:szCs w:val="28"/>
+        </w:rPr>
+      </w:pPr>
+    </w:p>
+    <w:p>
+      <w:pPr>
+        <w:pStyle w:val="Heading1"/>
+        <w:spacing w:line="360" w:lineRule="auto"/>
+        <w:rPr>
+          <w:rFonts w:ascii="Cambria" w:hAnsi="Cambria"/>
+        </w:rPr>
+      </w:pPr>
+      <w:r>
+        <w:rPr>
+          <w:rFonts w:ascii="Cambria" w:hAnsi="Cambria"/>
+        </w:rPr>
+        <w:t xml:space="preserve">3 The Quantum Advantage </w:t>
+      </w:r>
+    </w:p>
+    <w:p>
+      <w:pPr>
+        <w:spacing w:line="360" w:lineRule="auto"/>
+        <w:rPr>
+          <w:rFonts w:ascii="Cambria" w:hAnsi="Cambria"/>
+          <w:sz w:val="28"/>
+          <w:szCs w:val="28"/>
+        </w:rPr>
+      </w:pPr>
+      <w:r>
+        <w:rPr>
+          <w:noProof/>
+        </w:rPr>
+        <mc:AlternateContent>
+          <mc:Choice Requires="wps">
+            <w:drawing>
+              <wp:anchor distT="0" distB="0" distL="114300" distR="114300" simplePos="0" relativeHeight="251663360" behindDoc="0" locked="0" layoutInCell="1" allowOverlap="1" wp14:anchorId="2ACFE47B" wp14:editId="7988B539">
+                <wp:simplePos x="0" y="0"/>
+                <wp:positionH relativeFrom="column">
+                  <wp:posOffset>0</wp:posOffset>
+                </wp:positionH>
+                <wp:positionV relativeFrom="paragraph">
+                  <wp:posOffset>4370070</wp:posOffset>
+                </wp:positionV>
+                <wp:extent cx="3068955" cy="635"/>
+                <wp:effectExtent l="0" t="0" r="4445" b="0"/>
+                <wp:wrapSquare wrapText="bothSides"/>
+                <wp:docPr id="1628989045" name="Text Box 1"/>
+                <wp:cNvGraphicFramePr/>
+                <a:graphic xmlns:a="http://schemas.openxmlformats.org/drawingml/2006/main">
+                  <a:graphicData uri="http://schemas.microsoft.com/office/word/2010/wordprocessingShape">
+                    <wps:wsp>
+                      <wps:cNvSpPr txBox="1"/>
+                      <wps:spPr>
+                        <a:xfrm>
+                          <a:off x="0" y="0"/>
+                          <a:ext cx="3068955" cy="635"/>
+                        </a:xfrm>
+                        <a:prstGeom prst="rect">
+                          <a:avLst/>
+                        </a:prstGeom>
+                        <a:solidFill>
+                          <a:prstClr val="white"/>
+                        </a:solidFill>
+                        <a:ln>
+                          <a:noFill/>
+                        </a:ln>
+                      </wps:spPr>
+                      <wps:txbx>
+                        <w:txbxContent>
+                          <w:p>
+                            <w:pPr>
+                              <w:pStyle w:val="Caption"/>
+                              <w:rPr>
+                                <w:rFonts w:ascii="Cambria" w:hAnsi="Cambria"/>
+                                <w:noProof/>
+                                <w:sz w:val="28"/>
+                                <w:szCs w:val="28"/>
+                              </w:rPr>
+                            </w:pPr>
+                            <w:r>
+                              <w:t xml:space="preserve">Figure </w:t>
+                            </w:r>
+                            <w:r>
+                              <w:fldChar w:fldCharType="begin"/>
+                            </w:r>
+                            <w:r>
+                              <w:instrText xml:space="preserve"> SEQ Figure \* ARABIC </w:instrText>
+                            </w:r>
+                            <w:r>
+                              <w:fldChar w:fldCharType="separate"/>
+                            </w:r>
+                            <w:r>
+                              <w:rPr>
+                                <w:noProof/>
+                              </w:rPr>
+                              <w:t>2</w:t>
+                            </w:r>
+                            <w:r>
+                              <w:fldChar w:fldCharType="end"/>
+                            </w:r>
+                            <w:r>
+                              <w:t xml:space="preserve"> Source: </w:t>
+                            </w:r>
+                            <w:hyperlink r:id="rId7" w:history="1">
+                              <w:r>
+                                <w:rPr>
+                                  <w:rStyle w:val="Hyperlink"/>
+                                </w:rPr>
+                                <w:t>IBM</w:t>
+                              </w:r>
+                            </w:hyperlink>
+                          </w:p>
+                        </w:txbxContent>
+                      </wps:txbx>
+                      <wps:bodyPr rot="0" spcFirstLastPara="0" vertOverflow="overflow" horzOverflow="overflow" vert="horz" wrap="square" lIns="0" tIns="0" rIns="0" bIns="0" numCol="1" spcCol="0" rtlCol="0" fromWordArt="0" anchor="t" anchorCtr="0" forceAA="0" compatLnSpc="1">
+                        <a:prstTxWarp prst="textNoShape">
+                          <a:avLst/>
+                        </a:prstTxWarp>
+                        <a:spAutoFit/>
+                      </wps:bodyPr>
+                    </wps:wsp>
+                  </a:graphicData>
+                </a:graphic>
+              </wp:anchor>
+            </w:drawing>
+          </mc:Choice>
+          <mc:Fallback>
+            <w:pict>
+              <v:shape w14:anchorId="2ACFE47B" id="_x0000_s1027" type="#_x0000_t202" style="position:absolute;margin-left:0;margin-top:344.1pt;width:241.65pt;height:.05pt;z-index:251663360;visibility:visible;mso-wrap-style:square;mso-wrap-distance-left:9pt;mso-wrap-distance-top:0;mso-wrap-distance-right:9pt;mso-wrap-distance-bottom:0;mso-position-horizontal:absolute;mso-position-horizontal-relative:text;mso-position-vertical:absolute;mso-position-vertical-relative:text;v-text-anchor:top" o:gfxdata="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" stroked="f">
+                <v:textbox style="mso-fit-shape-to-text:t" inset="0,0,0,0">
+                  <w:txbxContent>
+                    <w:p>
+                      <w:pPr>
+                        <w:pStyle w:val="Caption"/>
+                        <w:rPr>
+                          <w:rFonts w:ascii="Cambria" w:hAnsi="Cambria"/>
+                          <w:noProof/>
+                          <w:sz w:val="28"/>
+                          <w:szCs w:val="28"/>
+                        </w:rPr>
+                      </w:pPr>
+                      <w:r>
+                        <w:t xml:space="preserve">Figure </w:t>
+                      </w:r>
+                      <w:r>
+                        <w:fldChar w:fldCharType="begin"/>
+                      </w:r>
+                      <w:r>
+                        <w:instrText xml:space="preserve"> SEQ Figure \* ARABIC </w:instrText>
+                      </w:r>
+                      <w:r>
+                        <w:fldChar w:fldCharType="separate"/>
+                      </w:r>
+                      <w:r>
+                        <w:rPr>
+                          <w:noProof/>
+                        </w:rPr>
+                        <w:t>2</w:t>
+                      </w:r>
+                      <w:r>
+                        <w:fldChar w:fldCharType="end"/>
+                      </w:r>
+                      <w:r>
+                        <w:t xml:space="preserve"> Source: </w:t>
+                      </w:r>
+                      <w:hyperlink r:id="rId8" w:history="1">
+                        <w:r>
+                          <w:rPr>
+                            <w:rStyle w:val="Hyperlink"/>
+                          </w:rPr>
+                          <w:t>IBM</w:t>
+                        </w:r>
+                      </w:hyperlink>
+                    </w:p>
+                  </w:txbxContent>
+                </v:textbox>
+                <w10:wrap type="square"/>
+              </v:shape>
+            </w:pict>
+          </mc:Fallback>
+        </mc:AlternateContent>
+      </w:r>
+      <w:r>
+        <w:rPr>
+          <w:rFonts w:ascii="Cambria" w:hAnsi="Cambria"/>
+          <w:noProof/>
+          <w:sz w:val="28"/>
+          <w:szCs w:val="28"/>
+        </w:rPr>
+        <w:drawing>
+          <wp:anchor distT="0" distB="0" distL="114300" distR="114300" simplePos="0" relativeHeight="251661312" behindDoc="0" locked="0" layoutInCell="1" allowOverlap="1" wp14:anchorId="38CD638E" wp14:editId="0E8FFA8B">
+            <wp:simplePos x="0" y="0"/>
+            <wp:positionH relativeFrom="margin">
+              <wp:posOffset>0</wp:posOffset>
+            </wp:positionH>
+            <wp:positionV relativeFrom="margin">
+              <wp:posOffset>6400800</wp:posOffset>
+            </wp:positionV>
+            <wp:extent cx="3068955" cy="2349500"/>
+            <wp:effectExtent l="0" t="0" r="4445" b="0"/>
+            <wp:wrapSquare wrapText="bothSides"/>
+            <wp:docPr id="21031369" name="Graphic 1">
+              <a:hlinkClick xmlns:a="http://schemas.openxmlformats.org/drawingml/2006/main" r:id="rId8" tooltip="https://www.ibm.com/thought-leadership/institute-business-value/public/static/images/Quantum-Report/Figure3.svg"/>
+            </wp:docPr>
+            <wp:cNvGraphicFramePr>
+              <a:graphicFrameLocks xmlns:a="http://schemas.openxmlformats.org/drawingml/2006/main" noChangeAspect="1"/>
+            </wp:cNvGraphicFramePr>
+            <a:graphic xmlns:a="http://schemas.openxmlformats.org/drawingml/2006/main">
+              <a:graphicData uri="http://schemas.openxmlformats.org/drawingml/2006/picture">
+                <pic:pic xmlns:pic="http://schemas.openxmlformats.org/drawingml/2006/picture">
+                  <pic:nvPicPr>
+                    <pic:cNvPr id="21031369" name="Graphic 1">
+                      <a:hlinkClick r:id="rId8" tooltip="https://www.ibm.com/thought-leadership/institute-business-value/public/static/images/Quantum-Report/Figure3.svg"/>
+                    </pic:cNvPr>
+                    <pic:cNvPicPr/>
+                  </pic:nvPicPr>
+                  <pic:blipFill>
+                    <a:blip r:embed="rId9" cstate="print">
+                      <a:extLst>
+                        <a:ext uri="{28A0092B-C50C-407E-A947-70E740481C1C}">
+                          <a14:useLocalDpi xmlns:a14="http://schemas.microsoft.com/office/drawing/2010/main" val="0"/>
+                        </a:ext>
+                        <a:ext uri="{96DAC541-7B7A-43D3-8B79-37D633B846F1}">
+                          <asvg:svgBlip xmlns:asvg="http://schemas.microsoft.com/office/drawing/2016/SVG/main" r:embed="rId10"/>
+                        </a:ext>
+                      </a:extLst>
+                    </a:blip>
+                    <a:stretch>
+                      <a:fillRect/>
+                    </a:stretch>
+                  </pic:blipFill>
+                  <pic:spPr>
+                    <a:xfrm>
+                      <a:off x="0" y="0"/>
+                      <a:ext cx="3068955" cy="2349500"/>
+                    </a:xfrm>
+                    <a:prstGeom prst="rect">
+                      <a:avLst/>
+                    </a:prstGeom>
+                    <a:effectLst>
+                      <a:softEdge rad="0"/>
+                    </a:effectLst>
+                  </pic:spPr>
+                </pic:pic>
+              </a:graphicData>
+            </a:graphic>
+            <wp14:sizeRelH relativeFrom="margin">
+              <wp14:pctWidth>0</wp14:pctWidth>
+            </wp14:sizeRelH>
+            <wp14:sizeRelV relativeFrom="margin">
+              <wp14:pctHeight>0</wp14:pctHeight>
+            </wp14:sizeRelV>
+          </wp:anchor>
+        </w:drawing>
+      </w:r>
+      <w:r>
+        <w:rPr>
+          <w:rFonts w:ascii="Cambria" w:hAnsi="Cambria"/>
+          <w:sz w:val="28"/>
+          <w:szCs w:val="28"/>
+        </w:rPr>
+        <w:t>The core advantage of quantum computing lies in its ability to process information in ways that classical systems cannot match, offering exponential speed-ups for certain types of problems. For example, quantum algorithms have been demonstrated to outperform classical counterparts in oracle-based problems, showing that a significant quantum advantage emerges even in existing noisy systems</w:t>
+      </w:r>
+      <w:r>
+        <w:rPr>
+          <w:rFonts w:ascii="Cambria" w:hAnsi="Cambria"/>
+          <w:sz w:val="28"/>
+          <w:szCs w:val="28"/>
+        </w:rPr>
+        <w:t xml:space="preserve">. </w:t>
+      </w:r>
+      <w:sdt>
+        <w:sdtPr>
+          <w:rPr>
+            <w:rFonts w:ascii="Cambria" w:hAnsi="Cambria"/>
+            <w:sz w:val="28"/>
+            <w:szCs w:val="28"/>
+          </w:rPr>
+          <w:id w:val="1979568247"/>
+          <w:citation/>
+        </w:sdtPr>
+        <w:sdtContent>
+          <w:r>
+            <w:rPr>
+              <w:rFonts w:ascii="Cambria" w:hAnsi="Cambria"/>
+              <w:sz w:val="28"/>
+              <w:szCs w:val="28"/>
+            </w:rPr>
+            <w:fldChar w:fldCharType="begin"/>
+          </w:r>
+          <w:r>
+            <w:rPr>
+              <w:rFonts w:ascii="Cambria" w:hAnsi="Cambria"/>
+              <w:sz w:val="28"/>
+              <w:szCs w:val="28"/>
+              <w:lang w:val="en-US"/>
+            </w:rPr>
+            <w:instrText xml:space="preserve"> CITATION Die17 \l 1033 </w:instrText>
+          </w:r>
+          <w:r>
+            <w:rPr>
+              <w:rFonts w:ascii="Cambria" w:hAnsi="Cambria"/>
+              <w:sz w:val="28"/>
+              <w:szCs w:val="28"/>
+            </w:rPr>
+            <w:fldChar w:fldCharType="separate"/>
+          </w:r>
+          <w:r>
+            <w:rPr>
+              <w:rFonts w:ascii="Cambria" w:hAnsi="Cambria"/>
+              <w:noProof/>
+              <w:sz w:val="28"/>
+              <w:szCs w:val="28"/>
+              <w:lang w:val="en-US"/>
+            </w:rPr>
+            <w:t>[3]</w:t>
+          </w:r>
+          <w:r>
+            <w:rPr>
+              <w:rFonts w:ascii="Cambria" w:hAnsi="Cambria"/>
+              <w:sz w:val="28"/>
+              <w:szCs w:val="28"/>
+            </w:rPr>
+            <w:fldChar w:fldCharType="end"/>
+          </w:r>
+        </w:sdtContent>
+      </w:sdt>
+      <w:r>
+        <w:rPr>
+          <w:rFonts w:ascii="Cambria" w:hAnsi="Cambria"/>
+          <w:sz w:val="28"/>
+          <w:szCs w:val="28"/>
+        </w:rPr>
+        <w:t xml:space="preserve">Furthermore, quantum </w:t>
+      </w:r>
+      <w:r>
+        <w:rPr>
+          <w:rFonts w:ascii="Cambria" w:hAnsi="Cambria"/>
+          <w:sz w:val="28"/>
+          <w:szCs w:val="28"/>
+        </w:rPr>
+        <w:t xml:space="preserve">technology can revolutionize how we learn from experiments, as shown in </w:t>
+      </w:r>
+      <w:r>
+        <w:rPr>
+          <w:rFonts w:ascii="Cambria" w:hAnsi="Cambria"/>
+          <w:sz w:val="28"/>
+          <w:szCs w:val="28"/>
+        </w:rPr>
+        <w:t xml:space="preserve">a study where quantum machines learned from exponentially fewer experiments than required by </w:t>
+      </w:r>
+      <w:r>
+        <w:rPr>
+          <w:rFonts w:ascii="Cambria" w:hAnsi="Cambria"/>
+          <w:sz w:val="28"/>
+          <w:szCs w:val="28"/>
+        </w:rPr>
+        <w:lastRenderedPageBreak/>
+        <w:t>conventional means, leading to dramatic reductions in the number of necessary experiment</w:t>
+      </w:r>
+      <w:r>
+        <w:rPr>
+          <w:rFonts w:ascii="Cambria" w:hAnsi="Cambria"/>
+          <w:sz w:val="28"/>
+          <w:szCs w:val="28"/>
+        </w:rPr>
+        <w:t>s</w:t>
+      </w:r>
+      <w:r>
+        <w:rPr>
+          <w:rFonts w:ascii="Cambria" w:hAnsi="Cambria"/>
+          <w:sz w:val="28"/>
+          <w:szCs w:val="28"/>
+        </w:rPr>
+        <w:t>.</w:t>
+      </w:r>
+      <w:r>
+        <w:rPr>
+          <w:rFonts w:ascii="Cambria" w:hAnsi="Cambria"/>
+          <w:sz w:val="28"/>
+          <w:szCs w:val="28"/>
+        </w:rPr>
+        <w:t xml:space="preserve"> </w:t>
+      </w:r>
+      <w:sdt>
+        <w:sdtPr>
+          <w:rPr>
+            <w:rFonts w:ascii="Cambria" w:hAnsi="Cambria"/>
+            <w:sz w:val="28"/>
+            <w:szCs w:val="28"/>
+          </w:rPr>
+          <w:id w:val="1379203963"/>
+          <w:citation/>
+        </w:sdtPr>
+        <w:sdtContent>
+          <w:r>
+            <w:rPr>
+              <w:rFonts w:ascii="Cambria" w:hAnsi="Cambria"/>
+              <w:sz w:val="28"/>
+              <w:szCs w:val="28"/>
+            </w:rPr>
+            <w:fldChar w:fldCharType="begin"/>
+          </w:r>
+          <w:r>
+            <w:rPr>
+              <w:rFonts w:ascii="Cambria" w:hAnsi="Cambria"/>
+              <w:sz w:val="28"/>
+              <w:szCs w:val="28"/>
+              <w:lang w:val="en-US"/>
+            </w:rPr>
+            <w:instrText xml:space="preserve"> CITATION Hua22 \l 1033 </w:instrText>
+          </w:r>
+          <w:r>
+            <w:rPr>
+              <w:rFonts w:ascii="Cambria" w:hAnsi="Cambria"/>
+              <w:sz w:val="28"/>
+              <w:szCs w:val="28"/>
+            </w:rPr>
+            <w:fldChar w:fldCharType="separate"/>
+          </w:r>
+          <w:r>
+            <w:rPr>
+              <w:rFonts w:ascii="Cambria" w:hAnsi="Cambria"/>
+              <w:noProof/>
+              <w:sz w:val="28"/>
+              <w:szCs w:val="28"/>
+              <w:lang w:val="en-US"/>
+            </w:rPr>
+            <w:t>[4]</w:t>
+          </w:r>
+          <w:r>
+            <w:rPr>
+              <w:rFonts w:ascii="Cambria" w:hAnsi="Cambria"/>
+              <w:sz w:val="28"/>
+              <w:szCs w:val="28"/>
+            </w:rPr>
+            <w:fldChar w:fldCharType="end"/>
+          </w:r>
+        </w:sdtContent>
+      </w:sdt>
+      <w:r>
+        <w:rPr>
+          <w:rFonts w:ascii="Cambria" w:hAnsi="Cambria"/>
+          <w:sz w:val="28"/>
+          <w:szCs w:val="28"/>
+        </w:rPr>
+        <w:t xml:space="preserve"> </w:t>
+      </w:r>
+      <w:r>
+        <w:rPr>
+          <w:rFonts w:ascii="Cambria" w:hAnsi="Cambria"/>
+          <w:sz w:val="28"/>
+          <w:szCs w:val="28"/>
+        </w:rPr>
+        <w:t>Qua</w:t>
+      </w:r>
+      <w:r>
+        <w:rPr>
+          <w:rFonts w:ascii="Cambria" w:hAnsi="Cambria"/>
+          <w:sz w:val="28"/>
+          <w:szCs w:val="28"/>
+        </w:rPr>
+        <w:t>ntum</w:t>
+      </w:r>
+      <w:r>
+        <w:rPr>
+          <w:rFonts w:ascii="Cambria" w:hAnsi="Cambria"/>
+          <w:sz w:val="28"/>
+          <w:szCs w:val="28"/>
+        </w:rPr>
+        <w:t xml:space="preserve"> machine learning also benefits from the ability to process atypical patterns produced by quantum systems, offering potential speed-ups in learning tasks </w:t>
+      </w:r>
+      <w:sdt>
+        <w:sdtPr>
+          <w:rPr>
+            <w:rFonts w:ascii="Cambria" w:hAnsi="Cambria"/>
+            <w:sz w:val="28"/>
+            <w:szCs w:val="28"/>
+          </w:rPr>
+          <w:id w:val="-643035958"/>
+          <w:citation/>
+        </w:sdtPr>
+        <w:sdtContent>
+          <w:r>
+            <w:rPr>
+              <w:rFonts w:ascii="Cambria" w:hAnsi="Cambria"/>
+              <w:sz w:val="28"/>
+              <w:szCs w:val="28"/>
+            </w:rPr>
+            <w:fldChar w:fldCharType="begin"/>
+          </w:r>
+          <w:r>
+            <w:rPr>
+              <w:rFonts w:ascii="Cambria" w:hAnsi="Cambria"/>
+              <w:sz w:val="28"/>
+              <w:szCs w:val="28"/>
+              <w:lang w:val="en-US"/>
+            </w:rPr>
+            <w:instrText xml:space="preserve"> CITATION Bia \l 1033 </w:instrText>
+          </w:r>
+          <w:r>
+            <w:rPr>
+              <w:rFonts w:ascii="Cambria" w:hAnsi="Cambria"/>
+              <w:sz w:val="28"/>
+              <w:szCs w:val="28"/>
+            </w:rPr>
+            <w:fldChar w:fldCharType="separate"/>
+          </w:r>
+          <w:r>
+            <w:rPr>
+              <w:rFonts w:ascii="Cambria" w:hAnsi="Cambria"/>
+              <w:noProof/>
+              <w:sz w:val="28"/>
+              <w:szCs w:val="28"/>
+              <w:lang w:val="en-US"/>
+            </w:rPr>
+            <w:t>[5]</w:t>
+          </w:r>
+          <w:r>
+            <w:rPr>
+              <w:rFonts w:ascii="Cambria" w:hAnsi="Cambria"/>
+              <w:sz w:val="28"/>
+              <w:szCs w:val="28"/>
+            </w:rPr>
+            <w:fldChar w:fldCharType="end"/>
+          </w:r>
+        </w:sdtContent>
+      </w:sdt>
+      <w:r>
+        <w:rPr>
+          <w:rFonts w:ascii="Cambria" w:hAnsi="Cambria"/>
+          <w:sz w:val="28"/>
+          <w:szCs w:val="28"/>
+        </w:rPr>
+        <w:t xml:space="preserve">. Additionally, the use of quantum-enhanced feature spaces in machine learning can provide advantages in solving classification problems where classical feature spaces become computationally prohibitive </w:t>
+      </w:r>
+      <w:sdt>
+        <w:sdtPr>
+          <w:rPr>
+            <w:rFonts w:ascii="Cambria" w:hAnsi="Cambria"/>
+            <w:sz w:val="28"/>
+            <w:szCs w:val="28"/>
+          </w:rPr>
+          <w:id w:val="-325361123"/>
+          <w:citation/>
+        </w:sdtPr>
+        <w:sdtContent>
+          <w:r>
+            <w:rPr>
+              <w:rFonts w:ascii="Cambria" w:hAnsi="Cambria"/>
+              <w:sz w:val="28"/>
+              <w:szCs w:val="28"/>
+            </w:rPr>
+            <w:fldChar w:fldCharType="begin"/>
+          </w:r>
+          <w:r>
+            <w:rPr>
+              <w:rFonts w:ascii="Cambria" w:hAnsi="Cambria"/>
+              <w:sz w:val="28"/>
+              <w:szCs w:val="28"/>
+              <w:lang w:val="en-US"/>
+            </w:rPr>
+            <w:instrText xml:space="preserve"> CITATION Hav19 \l 1033 </w:instrText>
+          </w:r>
+          <w:r>
+            <w:rPr>
+              <w:rFonts w:ascii="Cambria" w:hAnsi="Cambria"/>
+              <w:sz w:val="28"/>
+              <w:szCs w:val="28"/>
+            </w:rPr>
+            <w:fldChar w:fldCharType="separate"/>
+          </w:r>
+          <w:r>
+            <w:rPr>
+              <w:rFonts w:ascii="Cambria" w:hAnsi="Cambria"/>
+              <w:noProof/>
+              <w:sz w:val="28"/>
+              <w:szCs w:val="28"/>
+              <w:lang w:val="en-US"/>
+            </w:rPr>
+            <w:t>[6]</w:t>
+          </w:r>
+          <w:r>
+            <w:rPr>
+              <w:rFonts w:ascii="Cambria" w:hAnsi="Cambria"/>
+              <w:sz w:val="28"/>
+              <w:szCs w:val="28"/>
+            </w:rPr>
+            <w:fldChar w:fldCharType="end"/>
+          </w:r>
+        </w:sdtContent>
+      </w:sdt>
+      <w:r>
+        <w:rPr>
+          <w:rFonts w:ascii="Cambria" w:hAnsi="Cambria"/>
+          <w:sz w:val="28"/>
+          <w:szCs w:val="28"/>
+        </w:rPr>
+        <w:t>. These advancements underscore the transformative potential of quantum computing and quantum machine learning across various fields, from drug discovery to optimization problems, by leveraging quantum mechanics' unique properties.</w:t>
+      </w:r>
+    </w:p>
+    <w:p>
+      <w:pPr>
+        <w:pStyle w:val="Heading1"/>
+        <w:spacing w:line="360" w:lineRule="auto"/>
+        <w:rPr>
+          <w:rFonts w:ascii="Cambria" w:hAnsi="Cambria"/>
+        </w:rPr>
+      </w:pPr>
+      <w:r>
+        <w:rPr>
+          <w:rFonts w:ascii="Cambria" w:hAnsi="Cambria"/>
+        </w:rPr>
+        <w:t xml:space="preserve">4 </w:t>
+      </w:r>
+      <w:r>
+        <w:rPr>
+          <w:rFonts w:ascii="Cambria" w:hAnsi="Cambria"/>
+        </w:rPr>
+        <w:t xml:space="preserve">The </w:t>
+      </w:r>
+      <w:r>
+        <w:rPr>
+          <w:rFonts w:ascii="Cambria" w:hAnsi="Cambria"/>
+        </w:rPr>
+        <w:t>QML Model</w:t>
       </w:r>
     </w:p>
     <w:p/>
+    <w:p/>
     <w:p>
       <w:pPr>
-        <w:rPr>
-          <w:rFonts w:ascii="Cambria" w:hAnsi="Cambria"/>
-          <w:sz w:val="28"/>
-          <w:szCs w:val="28"/>
-        </w:rPr>
-      </w:pPr>
-      <w:r>
-        <w:rPr>
-          <w:rFonts w:ascii="Cambria" w:hAnsi="Cambria"/>
-          <w:sz w:val="28"/>
-          <w:szCs w:val="28"/>
-        </w:rPr>
-        <w:t xml:space="preserve">The qubit is to quantum computing </w:t>
-      </w:r>
-      <w:r>
-        <w:rPr>
-          <w:rFonts w:ascii="Cambria" w:hAnsi="Cambria"/>
-          <w:sz w:val="28"/>
-          <w:szCs w:val="28"/>
-        </w:rPr>
-        <w:t>is what the bit is to classical computing</w:t>
-      </w:r>
-      <w:r>
-        <w:rPr>
-          <w:rFonts w:ascii="Cambria" w:hAnsi="Cambria"/>
-          <w:sz w:val="28"/>
-          <w:szCs w:val="28"/>
-        </w:rPr>
-        <w:t>.</w:t>
+        <w:pStyle w:val="Heading1"/>
+        <w:spacing w:line="360" w:lineRule="auto"/>
+        <w:rPr>
+          <w:rFonts w:ascii="Cambria" w:hAnsi="Cambria"/>
+        </w:rPr>
+      </w:pPr>
+      <w:r>
+        <w:rPr>
+          <w:rFonts w:ascii="Cambria" w:hAnsi="Cambria"/>
+        </w:rPr>
+        <w:t>5</w:t>
+      </w:r>
+      <w:r>
+        <w:rPr>
+          <w:rFonts w:ascii="Cambria" w:hAnsi="Cambria"/>
+        </w:rPr>
+        <w:t xml:space="preserve"> Feature Importance</w:t>
       </w:r>
     </w:p>
     <w:p>
       <w:pPr>
-        <w:rPr>
-          <w:rFonts w:ascii="Cambria" w:hAnsi="Cambria"/>
-          <w:sz w:val="28"/>
-          <w:szCs w:val="28"/>
-        </w:rPr>
-      </w:pPr>
-      <w:r>
-        <w:rPr>
-          <w:rFonts w:ascii="Cambria" w:hAnsi="Cambria"/>
-          <w:sz w:val="28"/>
-          <w:szCs w:val="28"/>
-        </w:rPr>
-        <w:t xml:space="preserve">The </w:t>
-      </w:r>
-      <w:r>
-        <w:rPr>
-          <w:rFonts w:ascii="Cambria" w:hAnsi="Cambria"/>
-          <w:sz w:val="28"/>
-          <w:szCs w:val="28"/>
+        <w:pStyle w:val="Heading1"/>
+        <w:spacing w:line="360" w:lineRule="auto"/>
+        <w:rPr>
+          <w:rFonts w:ascii="Cambria" w:hAnsi="Cambria"/>
+        </w:rPr>
+      </w:pPr>
+      <w:r>
+        <w:rPr>
+          <w:rFonts w:ascii="Cambria" w:hAnsi="Cambria"/>
         </w:rPr>
         <w:t xml:space="preserve"> </w:t>
       </w:r>
+    </w:p>
+    <w:p/>
+    <w:p/>
+    <w:p>
+      <w:pPr>
+        <w:spacing w:line="360" w:lineRule="auto"/>
+        <w:rPr>
+          <w:rFonts w:ascii="Cambria" w:eastAsiaTheme="minorEastAsia" w:hAnsi="Cambria"/>
+          <w:sz w:val="28"/>
+          <w:szCs w:val="28"/>
+        </w:rPr>
+      </w:pPr>
     </w:p>
     <w:p>
       <w:pPr>
-        <w:rPr>
-          <w:rFonts w:ascii="Cambria" w:hAnsi="Cambria"/>
+        <w:spacing w:line="360" w:lineRule="auto"/>
+        <w:rPr>
+          <w:rFonts w:ascii="Cambria" w:eastAsiaTheme="minorEastAsia" w:hAnsi="Cambria"/>
           <w:sz w:val="28"/>
           <w:szCs w:val="28"/>
         </w:rPr>
@@ -413,6 +2197,237 @@
     </w:p>
     <w:p>
       <w:pPr>
+        <w:spacing w:line="360" w:lineRule="auto"/>
+        <w:rPr>
+          <w:rFonts w:ascii="Cambria" w:eastAsiaTheme="minorEastAsia" w:hAnsi="Cambria"/>
+          <w:sz w:val="28"/>
+          <w:szCs w:val="28"/>
+        </w:rPr>
+      </w:pPr>
+    </w:p>
+    <w:p>
+      <w:pPr>
+        <w:spacing w:line="360" w:lineRule="auto"/>
+        <w:rPr>
+          <w:rFonts w:ascii="Cambria" w:eastAsiaTheme="minorEastAsia" w:hAnsi="Cambria"/>
+          <w:sz w:val="28"/>
+          <w:szCs w:val="28"/>
+        </w:rPr>
+      </w:pPr>
+    </w:p>
+    <w:p>
+      <w:pPr>
+        <w:spacing w:line="360" w:lineRule="auto"/>
+        <w:rPr>
+          <w:rFonts w:ascii="Cambria" w:hAnsi="Cambria"/>
+          <w:sz w:val="28"/>
+          <w:szCs w:val="28"/>
+        </w:rPr>
+      </w:pPr>
+    </w:p>
+    <w:sdt>
+      <w:sdtPr>
+        <w:rPr>
+          <w:rFonts w:asciiTheme="minorHAnsi" w:eastAsiaTheme="minorHAnsi" w:hAnsiTheme="minorHAnsi" w:cstheme="minorBidi"/>
+          <w:color w:val="auto"/>
+          <w:sz w:val="24"/>
+          <w:szCs w:val="24"/>
+        </w:rPr>
+        <w:id w:val="-1444991101"/>
+        <w:docPartObj>
+          <w:docPartGallery w:val="Bibliographies"/>
+          <w:docPartUnique/>
+        </w:docPartObj>
+      </w:sdtPr>
+      <w:sdtContent>
+        <w:p>
+          <w:pPr>
+            <w:pStyle w:val="Heading1"/>
+            <w:spacing w:line="360" w:lineRule="auto"/>
+          </w:pPr>
+          <w:r>
+            <w:t>Bibliography</w:t>
+          </w:r>
+        </w:p>
+        <w:sdt>
+          <w:sdtPr>
+            <w:id w:val="111145805"/>
+            <w:bibliography/>
+          </w:sdtPr>
+          <w:sdtContent>
+            <w:p>
+              <w:pPr>
+                <w:spacing w:line="360" w:lineRule="auto"/>
+                <w:rPr>
+                  <w:noProof/>
+                  <w:lang w:val="en-IE"/>
+                </w:rPr>
+              </w:pPr>
+              <w:r>
+                <w:fldChar w:fldCharType="begin"/>
+              </w:r>
+              <w:r>
+                <w:instrText xml:space="preserve"> BIBLIOGRAPHY </w:instrText>
+              </w:r>
+              <w:r>
+                <w:fldChar w:fldCharType="separate"/>
+              </w:r>
+            </w:p>
+            <w:tbl>
+              <w:tblPr>
+                <w:tblW w:w="5000" w:type="pct"/>
+                <w:tblCellSpacing w:w="15" w:type="dxa"/>
+                <w:tblCellMar>
+                  <w:top w:w="15" w:type="dxa"/>
+                  <w:left w:w="15" w:type="dxa"/>
+                  <w:bottom w:w="15" w:type="dxa"/>
+                  <w:right w:w="15" w:type="dxa"/>
+                </w:tblCellMar>
+                <w:tblLook w:val="04A0" w:firstRow="1" w:lastRow="0" w:firstColumn="1" w:lastColumn="0" w:noHBand="0" w:noVBand="1"/>
+              </w:tblPr>
+              <w:tblGrid>
+                <w:gridCol w:w="345"/>
+                <w:gridCol w:w="8681"/>
+              </w:tblGrid>
+              <w:tr>
+                <w:trPr>
+                  <w:divId w:val="1645964169"/>
+                  <w:tblCellSpacing w:w="15" w:type="dxa"/>
+                </w:trPr>
+                <w:tc>
+                  <w:tcPr>
+                    <w:tcW w:w="50" w:type="pct"/>
+                    <w:hideMark/>
+                  </w:tcPr>
+                  <w:p>
+                    <w:pPr>
+                      <w:pStyle w:val="Bibliography"/>
+                      <w:rPr>
+                        <w:noProof/>
+                        <w:kern w:val="0"/>
+                        <w14:ligatures w14:val="none"/>
+                      </w:rPr>
+                    </w:pPr>
+                    <w:r>
+                      <w:rPr>
+                        <w:noProof/>
+                      </w:rPr>
+                      <w:t xml:space="preserve">[1] </w:t>
+                    </w:r>
+                  </w:p>
+                </w:tc>
+                <w:tc>
+                  <w:tcPr>
+                    <w:tcW w:w="0" w:type="auto"/>
+                    <w:hideMark/>
+                  </w:tcPr>
+                  <w:p>
+                    <w:pPr>
+                      <w:pStyle w:val="Bibliography"/>
+                      <w:rPr>
+                        <w:noProof/>
+                      </w:rPr>
+                    </w:pPr>
+                    <w:r>
+                      <w:rPr>
+                        <w:noProof/>
+                      </w:rPr>
+                      <w:t xml:space="preserve">A. Burkov, The hundred-page machine learning book, 2019. </w:t>
+                    </w:r>
+                  </w:p>
+                </w:tc>
+              </w:tr>
+              <w:tr>
+                <w:trPr>
+                  <w:divId w:val="1645964169"/>
+                  <w:tblCellSpacing w:w="15" w:type="dxa"/>
+                </w:trPr>
+                <w:tc>
+                  <w:tcPr>
+                    <w:tcW w:w="50" w:type="pct"/>
+                    <w:hideMark/>
+                  </w:tcPr>
+                  <w:p>
+                    <w:pPr>
+                      <w:pStyle w:val="Bibliography"/>
+                      <w:rPr>
+                        <w:noProof/>
+                      </w:rPr>
+                    </w:pPr>
+                    <w:r>
+                      <w:rPr>
+                        <w:noProof/>
+                      </w:rPr>
+                      <w:lastRenderedPageBreak/>
+                      <w:t xml:space="preserve">[2] </w:t>
+                    </w:r>
+                  </w:p>
+                </w:tc>
+                <w:tc>
+                  <w:tcPr>
+                    <w:tcW w:w="0" w:type="auto"/>
+                    <w:hideMark/>
+                  </w:tcPr>
+                  <w:p>
+                    <w:pPr>
+                      <w:pStyle w:val="Bibliography"/>
+                      <w:rPr>
+                        <w:noProof/>
+                      </w:rPr>
+                    </w:pPr>
+                    <w:r>
+                      <w:rPr>
+                        <w:noProof/>
+                      </w:rPr>
+                      <w:t xml:space="preserve">J. D. Martín-Guerrero and L. Lamata, “Quantum Machine Learning: A tutorial,” </w:t>
+                    </w:r>
+                    <w:r>
+                      <w:rPr>
+                        <w:i/>
+                        <w:iCs/>
+                        <w:noProof/>
+                      </w:rPr>
+                      <w:t xml:space="preserve">Neurocomputing, </w:t>
+                    </w:r>
+                    <w:r>
+                      <w:rPr>
+                        <w:noProof/>
+                      </w:rPr>
+                      <w:t xml:space="preserve">2022. </w:t>
+                    </w:r>
+                  </w:p>
+                </w:tc>
+              </w:tr>
+            </w:tbl>
+            <w:p>
+              <w:pPr>
+                <w:divId w:val="1645964169"/>
+                <w:rPr>
+                  <w:rFonts w:eastAsia="Times New Roman"/>
+                  <w:noProof/>
+                </w:rPr>
+              </w:pPr>
+            </w:p>
+            <w:p>
+              <w:pPr>
+                <w:spacing w:line="360" w:lineRule="auto"/>
+              </w:pPr>
+              <w:r>
+                <w:rPr>
+                  <w:b/>
+                  <w:bCs/>
+                  <w:noProof/>
+                </w:rPr>
+                <w:fldChar w:fldCharType="end"/>
+              </w:r>
+            </w:p>
+          </w:sdtContent>
+        </w:sdt>
+      </w:sdtContent>
+    </w:sdt>
+    <w:p>
+      <w:pPr>
+        <w:spacing w:line="360" w:lineRule="auto"/>
         <w:rPr>
           <w:rFonts w:ascii="Cambria" w:hAnsi="Cambria"/>
           <w:sz w:val="28"/>
@@ -1311,7 +3326,6 @@
   <w:style w:type="character" w:default="1" w:styleId="DefaultParagraphFont">
     <w:name w:val="Default Paragraph Font"/>
     <w:uiPriority w:val="1"/>
-    <w:semiHidden/>
     <w:unhideWhenUsed/>
   </w:style>
   <w:style w:type="table" w:default="1" w:styleId="TableNormal">
@@ -1639,6 +3653,78 @@
       <w:spacing w:val="5"/>
     </w:rPr>
   </w:style>
+  <w:style w:type="paragraph" w:styleId="Caption">
+    <w:name w:val="caption"/>
+    <w:basedOn w:val="Normal"/>
+    <w:next w:val="Normal"/>
+    <w:uiPriority w:val="35"/>
+    <w:unhideWhenUsed/>
+    <w:qFormat/>
+    <w:rsid w:val="002B7D69"/>
+    <w:pPr>
+      <w:spacing w:after="200"/>
+    </w:pPr>
+    <w:rPr>
+      <w:i/>
+      <w:iCs/>
+      <w:color w:val="0E2841" w:themeColor="text2"/>
+      <w:sz w:val="18"/>
+      <w:szCs w:val="18"/>
+    </w:rPr>
+  </w:style>
+  <w:style w:type="paragraph" w:styleId="Bibliography">
+    <w:name w:val="Bibliography"/>
+    <w:basedOn w:val="Normal"/>
+    <w:next w:val="Normal"/>
+    <w:uiPriority w:val="37"/>
+    <w:unhideWhenUsed/>
+    <w:rsid w:val="004C6CE4"/>
+  </w:style>
+  <w:style w:type="character" w:styleId="PlaceholderText">
+    <w:name w:val="Placeholder Text"/>
+    <w:basedOn w:val="DefaultParagraphFont"/>
+    <w:uiPriority w:val="99"/>
+    <w:semiHidden/>
+    <w:rsid w:val="00F426B0"/>
+    <w:rPr>
+      <w:color w:val="666666"/>
+    </w:rPr>
+  </w:style>
+  <w:style w:type="character" w:styleId="Hyperlink">
+    <w:name w:val="Hyperlink"/>
+    <w:basedOn w:val="DefaultParagraphFont"/>
+    <w:uiPriority w:val="99"/>
+    <w:unhideWhenUsed/>
+    <w:rsid w:val="00BA5E94"/>
+    <w:rPr>
+      <w:color w:val="467886" w:themeColor="hyperlink"/>
+      <w:u w:val="single"/>
+    </w:rPr>
+  </w:style>
+  <w:style w:type="character" w:styleId="UnresolvedMention">
+    <w:name w:val="Unresolved Mention"/>
+    <w:basedOn w:val="DefaultParagraphFont"/>
+    <w:uiPriority w:val="99"/>
+    <w:semiHidden/>
+    <w:unhideWhenUsed/>
+    <w:rsid w:val="00BA5E94"/>
+    <w:rPr>
+      <w:color w:val="605E5C"/>
+      <w:shd w:val="clear" w:color="auto" w:fill="E1DFDD"/>
+    </w:rPr>
+  </w:style>
+  <w:style w:type="character" w:styleId="FollowedHyperlink">
+    <w:name w:val="FollowedHyperlink"/>
+    <w:basedOn w:val="DefaultParagraphFont"/>
+    <w:uiPriority w:val="99"/>
+    <w:semiHidden/>
+    <w:unhideWhenUsed/>
+    <w:rsid w:val="00241CDA"/>
+    <w:rPr>
+      <w:color w:val="96607D" w:themeColor="followedHyperlink"/>
+      <w:u w:val="single"/>
+    </w:rPr>
+  </w:style>
 </w:styles>
 </file>
 
@@ -1955,4 +4041,271 @@
   <we:bindings/>
   <we:snapshot xmlns:r="http://schemas.openxmlformats.org/officeDocument/2006/relationships"/>
 </we:webextension>
+</file>
+
+<file path=customXml/item1.xml><?xml version="1.0" encoding="utf-8"?>
+<b:Sources xmlns:b="http://schemas.openxmlformats.org/officeDocument/2006/bibliography" xmlns="http://schemas.openxmlformats.org/officeDocument/2006/bibliography" SelectedStyle="/IEEE2006OfficeOnline.xsl" StyleName="IEEE" Version="2006">
+  <b:Source>
+    <b:Tag>And19</b:Tag>
+    <b:SourceType>Book</b:SourceType>
+    <b:Guid>{D90B4124-A4B5-1249-A5A1-CE6A46D8D7E4}</b:Guid>
+    <b:Author>
+      <b:Author>
+        <b:NameList>
+          <b:Person>
+            <b:Last>Burkov</b:Last>
+            <b:First>Andriy</b:First>
+          </b:Person>
+        </b:NameList>
+      </b:Author>
+    </b:Author>
+    <b:Title>The hundred-page machine learning book</b:Title>
+    <b:Year>2019</b:Year>
+    <b:RefOrder>1</b:RefOrder>
+  </b:Source>
+  <b:Source>
+    <b:Tag>Mar22</b:Tag>
+    <b:SourceType>JournalArticle</b:SourceType>
+    <b:Guid>{68F93756-C671-544B-93D6-6AB2F3796214}</b:Guid>
+    <b:Title>Quantum Machine Learning: A tutorial</b:Title>
+    <b:Year>2022</b:Year>
+    <b:Author>
+      <b:Author>
+        <b:NameList>
+          <b:Person>
+            <b:Last>Martín-Guerrero</b:Last>
+            <b:First>José</b:First>
+            <b:Middle>D.</b:Middle>
+          </b:Person>
+          <b:Person>
+            <b:Last>Lamata</b:Last>
+            <b:First>Lucas</b:First>
+          </b:Person>
+        </b:NameList>
+      </b:Author>
+    </b:Author>
+    <b:JournalName>Neurocomputing</b:JournalName>
+    <b:RefOrder>2</b:RefOrder>
+  </b:Source>
+  <b:Source>
+    <b:Tag>Hua22</b:Tag>
+    <b:SourceType>JournalArticle</b:SourceType>
+    <b:Guid>{71A67D63-F8BB-C24A-90A6-BFB6FA23E50B}</b:Guid>
+    <b:Author>
+      <b:Author>
+        <b:NameList>
+          <b:Person>
+            <b:Last>Huang</b:Last>
+            <b:First>Hsin-Yuan</b:First>
+          </b:Person>
+          <b:Person>
+            <b:Last>Broughton</b:Last>
+            <b:First>Michael</b:First>
+          </b:Person>
+          <b:Person>
+            <b:Middle>Cotler</b:Middle>
+            <b:First>Jordan</b:First>
+          </b:Person>
+          <b:Person>
+            <b:Last>Chen</b:Last>
+            <b:First>Sitan</b:First>
+          </b:Person>
+          <b:Person>
+            <b:Last>Li</b:Last>
+            <b:First>Jerry</b:First>
+          </b:Person>
+          <b:Person>
+            <b:Last>Mohseni</b:Last>
+            <b:First>Masoud</b:First>
+          </b:Person>
+          <b:Person>
+            <b:Last>Neven</b:Last>
+            <b:First>Hartmut</b:First>
+          </b:Person>
+          <b:Person>
+            <b:Last>Babbush</b:Last>
+            <b:First>Ryan</b:First>
+          </b:Person>
+          <b:Person>
+            <b:Last>Kueng</b:Last>
+            <b:First>Richard</b:First>
+          </b:Person>
+          <b:Person>
+            <b:Last>Preskill</b:Last>
+            <b:First>John</b:First>
+          </b:Person>
+          <b:Person>
+            <b:Last>McClean</b:Last>
+            <b:Middle>R.</b:Middle>
+            <b:First>Jarrod</b:First>
+          </b:Person>
+        </b:NameList>
+      </b:Author>
+    </b:Author>
+    <b:Title>Quantum Advantage in learning from experiments</b:Title>
+    <b:JournalName>Science</b:JournalName>
+    <b:Year>2022</b:Year>
+    <b:Volume>376</b:Volume>
+    <b:Issue>6598</b:Issue>
+    <b:RefOrder>4</b:RefOrder>
+  </b:Source>
+  <b:Source>
+    <b:Tag>Die17</b:Tag>
+    <b:SourceType>JournalArticle</b:SourceType>
+    <b:Guid>{B4D8B019-2E28-524B-905C-558A19F02668}</b:Guid>
+    <b:Author>
+      <b:Author>
+        <b:NameList>
+          <b:Person>
+            <b:Last>Diego</b:Last>
+            <b:First>Diego</b:First>
+          </b:Person>
+          <b:Person>
+            <b:Last>da Silva</b:Last>
+            <b:Middle>P.</b:Middle>
+            <b:First>Marcus</b:First>
+          </b:Person>
+          <b:Person>
+            <b:Last>Ryan</b:Last>
+            <b:Middle>A.</b:Middle>
+            <b:First>Colm</b:First>
+          </b:Person>
+          <b:Person>
+            <b:Last>Cross</b:Last>
+            <b:Middle>W.</b:Middle>
+            <b:First>Andrew</b:First>
+          </b:Person>
+          <b:Person>
+            <b:Last>Córcoles</b:Last>
+            <b:Middle>D.</b:Middle>
+            <b:First>Antonio</b:First>
+          </b:Person>
+          <b:Person>
+            <b:Last>Smolin</b:Last>
+            <b:Middle>A.</b:Middle>
+            <b:First>John</b:First>
+          </b:Person>
+          <b:Person>
+            <b:Last>Gambetta</b:Last>
+            <b:Middle>M.</b:Middle>
+            <b:First>Jay</b:First>
+          </b:Person>
+          <b:Person>
+            <b:Last>Chow</b:Last>
+            <b:Middle>Jerry</b:Middle>
+            <b:First>M.</b:First>
+          </b:Person>
+          <b:Person>
+            <b:Last>Johnson</b:Last>
+            <b:Middle>R.</b:Middle>
+            <b:First>Blake</b:First>
+          </b:Person>
+        </b:NameList>
+      </b:Author>
+    </b:Author>
+    <b:Title>Demonstration of quantum advantage in machine learning</b:Title>
+    <b:JournalName>npj Quantum Information</b:JournalName>
+    <b:Year>2017</b:Year>
+    <b:Volume>3</b:Volume>
+    <b:Issue>1</b:Issue>
+    <b:RefOrder>3</b:RefOrder>
+  </b:Source>
+  <b:Source>
+    <b:Tag>Bia</b:Tag>
+    <b:SourceType>JournalArticle</b:SourceType>
+    <b:Guid>{A35C390B-CA5A-624D-867C-A73C03C4E567}</b:Guid>
+    <b:Author>
+      <b:Author>
+        <b:NameList>
+          <b:Person>
+            <b:Last>Biamonte</b:Last>
+            <b:First>Jacob</b:First>
+          </b:Person>
+          <b:Person>
+            <b:Last>Peter</b:Last>
+            <b:First>Peter</b:First>
+          </b:Person>
+          <b:Person>
+            <b:Last>Pancotti</b:Last>
+            <b:First>Nicola</b:First>
+          </b:Person>
+          <b:Person>
+            <b:Last>Rebentrost</b:Last>
+            <b:First>Patrick</b:First>
+          </b:Person>
+          <b:Person>
+            <b:Last>Wiebe</b:Last>
+            <b:First>Nathan</b:First>
+          </b:Person>
+          <b:Person>
+            <b:Last>Lloyd</b:Last>
+            <b:First>Seth</b:First>
+          </b:Person>
+        </b:NameList>
+      </b:Author>
+    </b:Author>
+    <b:Title>Quantum Machine Learning</b:Title>
+    <b:JournalName>Nature</b:JournalName>
+    <b:Volume>549</b:Volume>
+    <b:Issue>7671</b:Issue>
+    <b:RefOrder>5</b:RefOrder>
+  </b:Source>
+  <b:Source>
+    <b:Tag>Hav19</b:Tag>
+    <b:SourceType>JournalArticle</b:SourceType>
+    <b:Guid>{09207F6A-6528-F34D-B563-C737D9899598}</b:Guid>
+    <b:Author>
+      <b:Author>
+        <b:NameList>
+          <b:Person>
+            <b:Last>Havlíček</b:Last>
+            <b:First>Vojtěch</b:First>
+          </b:Person>
+          <b:Person>
+            <b:Last>Córcoles</b:Last>
+            <b:Middle>D.</b:Middle>
+            <b:First>Antonio</b:First>
+          </b:Person>
+          <b:Person>
+            <b:Last>Temme</b:Last>
+            <b:First>Kristan</b:First>
+          </b:Person>
+          <b:Person>
+            <b:Last>Harrow</b:Last>
+            <b:Middle>W.</b:Middle>
+            <b:First>Aram</b:First>
+          </b:Person>
+          <b:Person>
+            <b:Last>Kandala</b:Last>
+            <b:First>Abhinav</b:First>
+          </b:Person>
+          <b:Person>
+            <b:Last>Chow</b:Last>
+            <b:Middle>M.</b:Middle>
+            <b:First>Jerry</b:First>
+          </b:Person>
+          <b:Person>
+            <b:Last>Gambetta</b:Last>
+            <b:Middle>M.</b:Middle>
+            <b:First>Jay</b:First>
+          </b:Person>
+        </b:NameList>
+      </b:Author>
+    </b:Author>
+    <b:Title>Supervised learning with quantum-enhanced feature spaces</b:Title>
+    <b:JournalName>Nature</b:JournalName>
+    <b:Year>2019</b:Year>
+    <b:Volume>567</b:Volume>
+    <b:Issue>7747</b:Issue>
+    <b:RefOrder>6</b:RefOrder>
+  </b:Source>
+</b:Sources>
+</file>
+
+<file path=customXml/itemProps1.xml><?xml version="1.0" encoding="utf-8"?>
+<ds:datastoreItem xmlns:ds="http://schemas.openxmlformats.org/officeDocument/2006/customXml" ds:itemID="{FCAD78DD-9590-EA4D-B4B3-FF9302CA4DA3}">
+  <ds:schemaRefs>
+    <ds:schemaRef ds:uri="http://schemas.openxmlformats.org/officeDocument/2006/bibliography"/>
+  </ds:schemaRefs>
+</ds:datastoreItem>
 </file>
</xml_diff>

<commit_message>
Testing Ansatz and Optimisers
</commit_message>
<xml_diff>
--- a/docs/Extended_Abstract.docx
+++ b/docs/Extended_Abstract.docx
@@ -1709,7 +1709,7 @@
             <wp:effectExtent l="0" t="0" r="4445" b="0"/>
             <wp:wrapSquare wrapText="bothSides"/>
             <wp:docPr id="21031369" name="Graphic 1">
-              <a:hlinkClick xmlns:a="http://schemas.openxmlformats.org/drawingml/2006/main" r:id="rId8" tooltip="https://www.ibm.com/thought-leadership/institute-business-value/public/static/images/Quantum-Report/Figure3.svg"/>
+              <a:hlinkClick xmlns:a="http://schemas.openxmlformats.org/drawingml/2006/main" r:id="rId7" tooltip="https://www.ibm.com/thought-leadership/institute-business-value/public/static/images/Quantum-Report/Figure3.svg"/>
             </wp:docPr>
             <wp:cNvGraphicFramePr>
               <a:graphicFrameLocks xmlns:a="http://schemas.openxmlformats.org/drawingml/2006/main" noChangeAspect="1"/>
@@ -1719,7 +1719,7 @@
                 <pic:pic xmlns:pic="http://schemas.openxmlformats.org/drawingml/2006/picture">
                   <pic:nvPicPr>
                     <pic:cNvPr id="21031369" name="Graphic 1">
-                      <a:hlinkClick r:id="rId8" tooltip="https://www.ibm.com/thought-leadership/institute-business-value/public/static/images/Quantum-Report/Figure3.svg"/>
+                      <a:hlinkClick r:id="rId7" tooltip="https://www.ibm.com/thought-leadership/institute-business-value/public/static/images/Quantum-Report/Figure3.svg"/>
                     </pic:cNvPr>
                     <pic:cNvPicPr/>
                   </pic:nvPicPr>
@@ -2134,29 +2134,311 @@
         </w:rPr>
         <w:t>QML Model</w:t>
       </w:r>
+      <w:r>
+        <w:rPr>
+          <w:rFonts w:ascii="Cambria" w:hAnsi="Cambria"/>
+        </w:rPr>
+        <w:t xml:space="preserve"> – Variational Quantum Classifier</w:t>
+      </w:r>
     </w:p>
-    <w:p/>
-    <w:p/>
     <w:p>
       <w:pPr>
-        <w:pStyle w:val="Heading1"/>
         <w:spacing w:line="360" w:lineRule="auto"/>
         <w:rPr>
           <w:rFonts w:ascii="Cambria" w:hAnsi="Cambria"/>
+          <w:sz w:val="28"/>
+          <w:szCs w:val="28"/>
         </w:rPr>
       </w:pPr>
       <w:r>
         <w:rPr>
           <w:rFonts w:ascii="Cambria" w:hAnsi="Cambria"/>
-        </w:rPr>
-        <w:t>5</w:t>
-      </w:r>
-      <w:r>
-        <w:rPr>
-          <w:rFonts w:ascii="Cambria" w:hAnsi="Cambria"/>
-        </w:rPr>
-        <w:t xml:space="preserve"> Feature Importance</w:t>
-      </w:r>
+          <w:noProof/>
+          <w:sz w:val="28"/>
+          <w:szCs w:val="28"/>
+        </w:rPr>
+        <w:drawing>
+          <wp:anchor distT="0" distB="0" distL="114300" distR="114300" simplePos="0" relativeHeight="251664384" behindDoc="0" locked="0" layoutInCell="1" allowOverlap="1" wp14:anchorId="134A2D03" wp14:editId="161D6C24">
+            <wp:simplePos x="0" y="0"/>
+            <wp:positionH relativeFrom="margin">
+              <wp:posOffset>50165</wp:posOffset>
+            </wp:positionH>
+            <wp:positionV relativeFrom="margin">
+              <wp:posOffset>4203700</wp:posOffset>
+            </wp:positionV>
+            <wp:extent cx="3510280" cy="1714500"/>
+            <wp:effectExtent l="12700" t="12700" r="7620" b="12700"/>
+            <wp:wrapSquare wrapText="bothSides"/>
+            <wp:docPr id="55882334" name="Picture 2"/>
+            <wp:cNvGraphicFramePr>
+              <a:graphicFrameLocks xmlns:a="http://schemas.openxmlformats.org/drawingml/2006/main" noChangeAspect="1"/>
+            </wp:cNvGraphicFramePr>
+            <a:graphic xmlns:a="http://schemas.openxmlformats.org/drawingml/2006/main">
+              <a:graphicData uri="http://schemas.openxmlformats.org/drawingml/2006/picture">
+                <pic:pic xmlns:pic="http://schemas.openxmlformats.org/drawingml/2006/picture">
+                  <pic:nvPicPr>
+                    <pic:cNvPr id="55882334" name="Picture 2"/>
+                    <pic:cNvPicPr/>
+                  </pic:nvPicPr>
+                  <pic:blipFill>
+                    <a:blip r:embed="rId11" cstate="print">
+                      <a:extLst>
+                        <a:ext uri="{28A0092B-C50C-407E-A947-70E740481C1C}">
+                          <a14:useLocalDpi xmlns:a14="http://schemas.microsoft.com/office/drawing/2010/main" val="0"/>
+                        </a:ext>
+                      </a:extLst>
+                    </a:blip>
+                    <a:stretch>
+                      <a:fillRect/>
+                    </a:stretch>
+                  </pic:blipFill>
+                  <pic:spPr>
+                    <a:xfrm>
+                      <a:off x="0" y="0"/>
+                      <a:ext cx="3510280" cy="1714500"/>
+                    </a:xfrm>
+                    <a:prstGeom prst="rect">
+                      <a:avLst/>
+                    </a:prstGeom>
+                    <a:ln>
+                      <a:solidFill>
+                        <a:srgbClr val="000000"/>
+                      </a:solidFill>
+                    </a:ln>
+                  </pic:spPr>
+                </pic:pic>
+              </a:graphicData>
+            </a:graphic>
+            <wp14:sizeRelH relativeFrom="margin">
+              <wp14:pctWidth>0</wp14:pctWidth>
+            </wp14:sizeRelH>
+            <wp14:sizeRelV relativeFrom="margin">
+              <wp14:pctHeight>0</wp14:pctHeight>
+            </wp14:sizeRelV>
+          </wp:anchor>
+        </w:drawing>
+      </w:r>
+      <w:r>
+        <w:rPr>
+          <w:rFonts w:ascii="Cambria" w:hAnsi="Cambria"/>
+          <w:sz w:val="28"/>
+          <w:szCs w:val="28"/>
+        </w:rPr>
+        <w:t>For this project</w:t>
+      </w:r>
+      <w:r>
+        <w:rPr>
+          <w:rFonts w:ascii="Cambria" w:hAnsi="Cambria"/>
+          <w:sz w:val="28"/>
+          <w:szCs w:val="28"/>
+        </w:rPr>
+        <w:t>,</w:t>
+      </w:r>
+      <w:r>
+        <w:rPr>
+          <w:rFonts w:ascii="Cambria" w:hAnsi="Cambria"/>
+          <w:sz w:val="28"/>
+          <w:szCs w:val="28"/>
+        </w:rPr>
+        <w:t xml:space="preserve"> I decided to use the</w:t>
+      </w:r>
+      <w:r>
+        <w:t xml:space="preserve"> </w:t>
+      </w:r>
+      <w:r>
+        <w:rPr>
+          <w:rFonts w:ascii="Cambria" w:hAnsi="Cambria"/>
+          <w:sz w:val="28"/>
+          <w:szCs w:val="28"/>
+        </w:rPr>
+        <w:t>Variational Quantum Classifier</w:t>
+      </w:r>
+      <w:r>
+        <w:rPr>
+          <w:rFonts w:ascii="Cambria" w:hAnsi="Cambria"/>
+          <w:sz w:val="28"/>
+          <w:szCs w:val="28"/>
+        </w:rPr>
+        <w:t xml:space="preserve"> (VQC)</w:t>
+      </w:r>
+      <w:r>
+        <w:rPr>
+          <w:rFonts w:ascii="Cambria" w:hAnsi="Cambria"/>
+          <w:sz w:val="28"/>
+          <w:szCs w:val="28"/>
+        </w:rPr>
+        <w:t xml:space="preserve">.  </w:t>
+      </w:r>
+      <w:r>
+        <w:rPr>
+          <w:rFonts w:ascii="Cambria" w:hAnsi="Cambria"/>
+          <w:sz w:val="28"/>
+          <w:szCs w:val="28"/>
+        </w:rPr>
+        <w:t>VQCs</w:t>
+      </w:r>
+      <w:r>
+        <w:rPr>
+          <w:rFonts w:ascii="Cambria" w:hAnsi="Cambria"/>
+          <w:sz w:val="28"/>
+          <w:szCs w:val="28"/>
+        </w:rPr>
+        <w:t xml:space="preserve"> </w:t>
+      </w:r>
+      <w:r>
+        <w:rPr>
+          <w:rFonts w:ascii="Cambria" w:hAnsi="Cambria"/>
+          <w:sz w:val="28"/>
+          <w:szCs w:val="28"/>
+        </w:rPr>
+        <w:t xml:space="preserve">are </w:t>
+      </w:r>
+      <w:r>
+        <w:rPr>
+          <w:rFonts w:ascii="Cambria" w:hAnsi="Cambria"/>
+          <w:sz w:val="28"/>
+          <w:szCs w:val="28"/>
+        </w:rPr>
+        <w:t>a type of hybrid quantum machine learning algorithm that can be used to solve a wide variety of classification problems. VQCs combine the power of quantum computing with the flexibility of classical machine learning algorithms to achieve state-of-the-art performance on many tasks.</w:t>
+      </w:r>
+      <w:r>
+        <w:rPr>
+          <w:rFonts w:ascii="Cambria" w:hAnsi="Cambria"/>
+          <w:sz w:val="28"/>
+          <w:szCs w:val="28"/>
+        </w:rPr>
+        <w:t xml:space="preserve"> The steps involved in implementing a VQC with classical data is transforming the classical data to a quantum state with a feature map. </w:t>
+      </w:r>
+      <w:sdt>
+        <w:sdtPr>
+          <w:rPr>
+            <w:rFonts w:ascii="Cambria" w:hAnsi="Cambria"/>
+            <w:sz w:val="28"/>
+            <w:szCs w:val="28"/>
+          </w:rPr>
+          <w:id w:val="-1849248292"/>
+          <w:citation/>
+        </w:sdtPr>
+        <w:sdtContent>
+          <w:r>
+            <w:rPr>
+              <w:rFonts w:ascii="Cambria" w:hAnsi="Cambria"/>
+              <w:sz w:val="28"/>
+              <w:szCs w:val="28"/>
+            </w:rPr>
+            <w:fldChar w:fldCharType="begin"/>
+          </w:r>
+          <w:r>
+            <w:rPr>
+              <w:rFonts w:ascii="Cambria" w:hAnsi="Cambria"/>
+              <w:sz w:val="28"/>
+              <w:szCs w:val="28"/>
+              <w:lang w:val="en-US"/>
+            </w:rPr>
+            <w:instrText xml:space="preserve"> CITATION Qis \l 1033 </w:instrText>
+          </w:r>
+          <w:r>
+            <w:rPr>
+              <w:rFonts w:ascii="Cambria" w:hAnsi="Cambria"/>
+              <w:sz w:val="28"/>
+              <w:szCs w:val="28"/>
+            </w:rPr>
+            <w:fldChar w:fldCharType="separate"/>
+          </w:r>
+          <w:r>
+            <w:rPr>
+              <w:rFonts w:ascii="Cambria" w:hAnsi="Cambria"/>
+              <w:noProof/>
+              <w:sz w:val="28"/>
+              <w:szCs w:val="28"/>
+              <w:lang w:val="en-US"/>
+            </w:rPr>
+            <w:t>[7]</w:t>
+          </w:r>
+          <w:r>
+            <w:rPr>
+              <w:rFonts w:ascii="Cambria" w:hAnsi="Cambria"/>
+              <w:sz w:val="28"/>
+              <w:szCs w:val="28"/>
+            </w:rPr>
+            <w:fldChar w:fldCharType="end"/>
+          </w:r>
+        </w:sdtContent>
+      </w:sdt>
+      <w:r>
+        <w:rPr>
+          <w:rFonts w:ascii="Cambria" w:hAnsi="Cambria"/>
+          <w:sz w:val="28"/>
+          <w:szCs w:val="28"/>
+        </w:rPr>
+        <w:t xml:space="preserve"> </w:t>
+      </w:r>
+      <w:sdt>
+        <w:sdtPr>
+          <w:rPr>
+            <w:rFonts w:ascii="Cambria" w:hAnsi="Cambria"/>
+            <w:sz w:val="28"/>
+            <w:szCs w:val="28"/>
+          </w:rPr>
+          <w:id w:val="1242766719"/>
+          <w:citation/>
+        </w:sdtPr>
+        <w:sdtContent>
+          <w:r>
+            <w:rPr>
+              <w:rFonts w:ascii="Cambria" w:hAnsi="Cambria"/>
+              <w:sz w:val="28"/>
+              <w:szCs w:val="28"/>
+            </w:rPr>
+            <w:fldChar w:fldCharType="begin"/>
+          </w:r>
+          <w:r>
+            <w:rPr>
+              <w:rFonts w:ascii="Cambria" w:hAnsi="Cambria"/>
+              <w:sz w:val="28"/>
+              <w:szCs w:val="28"/>
+              <w:lang w:val="en-US"/>
+            </w:rPr>
+            <w:instrText xml:space="preserve"> CITATION Qis21 \l 1033 </w:instrText>
+          </w:r>
+          <w:r>
+            <w:rPr>
+              <w:rFonts w:ascii="Cambria" w:hAnsi="Cambria"/>
+              <w:sz w:val="28"/>
+              <w:szCs w:val="28"/>
+            </w:rPr>
+            <w:fldChar w:fldCharType="separate"/>
+          </w:r>
+          <w:r>
+            <w:rPr>
+              <w:rFonts w:ascii="Cambria" w:hAnsi="Cambria"/>
+              <w:noProof/>
+              <w:sz w:val="28"/>
+              <w:szCs w:val="28"/>
+              <w:lang w:val="en-US"/>
+            </w:rPr>
+            <w:t>[8]</w:t>
+          </w:r>
+          <w:r>
+            <w:rPr>
+              <w:rFonts w:ascii="Cambria" w:hAnsi="Cambria"/>
+              <w:sz w:val="28"/>
+              <w:szCs w:val="28"/>
+            </w:rPr>
+            <w:fldChar w:fldCharType="end"/>
+          </w:r>
+        </w:sdtContent>
+      </w:sdt>
+    </w:p>
+    <w:p>
+      <w:pPr>
+        <w:spacing w:line="360" w:lineRule="auto"/>
+        <w:rPr>
+          <w:rFonts w:ascii="Cambria" w:hAnsi="Cambria"/>
+          <w:sz w:val="28"/>
+          <w:szCs w:val="28"/>
+        </w:rPr>
+      </w:pPr>
     </w:p>
     <w:p>
       <w:pPr>
@@ -2170,16 +2452,677 @@
         <w:rPr>
           <w:rFonts w:ascii="Cambria" w:hAnsi="Cambria"/>
         </w:rPr>
-        <w:t xml:space="preserve"> </w:t>
+        <w:t xml:space="preserve">4 </w:t>
+      </w:r>
+      <w:r>
+        <w:rPr>
+          <w:rFonts w:ascii="Cambria" w:hAnsi="Cambria"/>
+        </w:rPr>
+        <w:t>Real-World Example of VQC Usage</w:t>
       </w:r>
     </w:p>
-    <w:p/>
-    <w:p/>
     <w:p>
       <w:pPr>
         <w:spacing w:line="360" w:lineRule="auto"/>
         <w:rPr>
-          <w:rFonts w:ascii="Cambria" w:eastAsiaTheme="minorEastAsia" w:hAnsi="Cambria"/>
+          <w:rFonts w:ascii="Cambria" w:hAnsi="Cambria"/>
+          <w:sz w:val="28"/>
+          <w:szCs w:val="28"/>
+        </w:rPr>
+      </w:pPr>
+      <w:r>
+        <w:rPr>
+          <w:rFonts w:ascii="Cambria" w:hAnsi="Cambria"/>
+          <w:sz w:val="28"/>
+          <w:szCs w:val="28"/>
+        </w:rPr>
+        <w:t xml:space="preserve">An application </w:t>
+      </w:r>
+      <w:r>
+        <w:rPr>
+          <w:rFonts w:ascii="Cambria" w:hAnsi="Cambria"/>
+          <w:sz w:val="28"/>
+          <w:szCs w:val="28"/>
+        </w:rPr>
+        <w:t xml:space="preserve">of </w:t>
+      </w:r>
+      <w:r>
+        <w:rPr>
+          <w:rFonts w:ascii="Cambria" w:hAnsi="Cambria"/>
+          <w:sz w:val="28"/>
+          <w:szCs w:val="28"/>
+        </w:rPr>
+        <w:t xml:space="preserve">a </w:t>
+      </w:r>
+      <w:r>
+        <w:rPr>
+          <w:rFonts w:ascii="Cambria" w:hAnsi="Cambria"/>
+          <w:sz w:val="28"/>
+          <w:szCs w:val="28"/>
+        </w:rPr>
+        <w:t xml:space="preserve">VQC </w:t>
+      </w:r>
+      <w:r>
+        <w:rPr>
+          <w:rFonts w:ascii="Cambria" w:hAnsi="Cambria"/>
+          <w:sz w:val="28"/>
+          <w:szCs w:val="28"/>
+        </w:rPr>
+        <w:t>was done</w:t>
+      </w:r>
+      <w:r>
+        <w:rPr>
+          <w:rFonts w:ascii="Cambria" w:hAnsi="Cambria"/>
+          <w:sz w:val="28"/>
+          <w:szCs w:val="28"/>
+        </w:rPr>
+        <w:t xml:space="preserve"> in the field of dementia prediction. </w:t>
+      </w:r>
+      <w:r>
+        <w:rPr>
+          <w:rFonts w:ascii="Cambria" w:hAnsi="Cambria"/>
+          <w:sz w:val="28"/>
+          <w:szCs w:val="28"/>
+        </w:rPr>
+        <w:t xml:space="preserve">While the study showcases VQC outperforming classical SVM models in dementia </w:t>
+      </w:r>
+      <w:r>
+        <w:rPr>
+          <w:rFonts w:ascii="Cambria" w:hAnsi="Cambria"/>
+          <w:sz w:val="28"/>
+          <w:szCs w:val="28"/>
+        </w:rPr>
+        <w:lastRenderedPageBreak/>
+        <w:t>prediction by efficiently handling various feature sets, it acknowledges that QML has not yet reached a point where it can entirely replace state-of-the-art techniques for such applications. However, the promising results from VQC indicate a bright future for QML in healthcare, suggesting that with further development and enhancement of quantum computing capabilities, QML methods like VQC will become increasingly valuable in addressing the needs of the healthcare system.</w:t>
+      </w:r>
+      <w:r>
+        <w:rPr>
+          <w:rFonts w:ascii="Cambria" w:hAnsi="Cambria"/>
+          <w:sz w:val="28"/>
+          <w:szCs w:val="28"/>
+        </w:rPr>
+        <w:t xml:space="preserve"> </w:t>
+      </w:r>
+      <w:sdt>
+        <w:sdtPr>
+          <w:rPr>
+            <w:rFonts w:ascii="Cambria" w:hAnsi="Cambria"/>
+            <w:sz w:val="28"/>
+            <w:szCs w:val="28"/>
+          </w:rPr>
+          <w:id w:val="-117684459"/>
+          <w:citation/>
+        </w:sdtPr>
+        <w:sdtContent>
+          <w:r>
+            <w:rPr>
+              <w:rFonts w:ascii="Cambria" w:hAnsi="Cambria"/>
+              <w:sz w:val="28"/>
+              <w:szCs w:val="28"/>
+            </w:rPr>
+            <w:fldChar w:fldCharType="begin"/>
+          </w:r>
+          <w:r>
+            <w:rPr>
+              <w:rFonts w:ascii="Cambria" w:hAnsi="Cambria"/>
+              <w:sz w:val="28"/>
+              <w:szCs w:val="28"/>
+              <w:lang w:val="en-US"/>
+            </w:rPr>
+            <w:instrText xml:space="preserve"> CITATION Sie20 \l 1033 </w:instrText>
+          </w:r>
+          <w:r>
+            <w:rPr>
+              <w:rFonts w:ascii="Cambria" w:hAnsi="Cambria"/>
+              <w:sz w:val="28"/>
+              <w:szCs w:val="28"/>
+            </w:rPr>
+            <w:fldChar w:fldCharType="separate"/>
+          </w:r>
+          <w:r>
+            <w:rPr>
+              <w:rFonts w:ascii="Cambria" w:hAnsi="Cambria"/>
+              <w:noProof/>
+              <w:sz w:val="28"/>
+              <w:szCs w:val="28"/>
+              <w:lang w:val="en-US"/>
+            </w:rPr>
+            <w:t xml:space="preserve"> </w:t>
+          </w:r>
+          <w:r>
+            <w:rPr>
+              <w:rFonts w:ascii="Cambria" w:hAnsi="Cambria"/>
+              <w:noProof/>
+              <w:sz w:val="28"/>
+              <w:szCs w:val="28"/>
+              <w:lang w:val="en-US"/>
+            </w:rPr>
+            <w:t>[9]</w:t>
+          </w:r>
+          <w:r>
+            <w:rPr>
+              <w:rFonts w:ascii="Cambria" w:hAnsi="Cambria"/>
+              <w:sz w:val="28"/>
+              <w:szCs w:val="28"/>
+            </w:rPr>
+            <w:fldChar w:fldCharType="end"/>
+          </w:r>
+        </w:sdtContent>
+      </w:sdt>
+    </w:p>
+    <w:p>
+      <w:pPr>
+        <w:pStyle w:val="Heading1"/>
+        <w:spacing w:line="360" w:lineRule="auto"/>
+        <w:rPr>
+          <w:rFonts w:ascii="Cambria" w:hAnsi="Cambria"/>
+        </w:rPr>
+      </w:pPr>
+      <w:r>
+        <w:rPr>
+          <w:rFonts w:ascii="Cambria" w:hAnsi="Cambria"/>
+        </w:rPr>
+        <w:t>5</w:t>
+      </w:r>
+      <w:r>
+        <w:rPr>
+          <w:rFonts w:ascii="Cambria" w:hAnsi="Cambria"/>
+        </w:rPr>
+        <w:t xml:space="preserve"> </w:t>
+      </w:r>
+      <w:r>
+        <w:rPr>
+          <w:rFonts w:ascii="Cambria" w:hAnsi="Cambria"/>
+        </w:rPr>
+        <w:t xml:space="preserve">Inference via </w:t>
+      </w:r>
+      <w:r>
+        <w:rPr>
+          <w:rFonts w:ascii="Cambria" w:hAnsi="Cambria"/>
+        </w:rPr>
+        <w:t>Feature Importance</w:t>
+      </w:r>
+    </w:p>
+    <w:p>
+      <w:pPr>
+        <w:spacing w:line="360" w:lineRule="auto"/>
+        <w:rPr>
+          <w:rFonts w:ascii="Cambria" w:hAnsi="Cambria"/>
+          <w:sz w:val="28"/>
+          <w:szCs w:val="28"/>
+        </w:rPr>
+      </w:pPr>
+      <w:r>
+        <w:rPr>
+          <w:rFonts w:ascii="Cambria" w:hAnsi="Cambria"/>
+          <w:sz w:val="28"/>
+          <w:szCs w:val="28"/>
+        </w:rPr>
+        <w:t xml:space="preserve">I intend to make inferences about data by </w:t>
+      </w:r>
+      <w:r>
+        <w:rPr>
+          <w:rFonts w:ascii="Cambria" w:hAnsi="Cambria"/>
+          <w:sz w:val="28"/>
+          <w:szCs w:val="28"/>
+        </w:rPr>
+        <w:t>evaluating feature importance in</w:t>
+      </w:r>
+      <w:r>
+        <w:rPr>
+          <w:rFonts w:ascii="Cambria" w:hAnsi="Cambria"/>
+          <w:sz w:val="28"/>
+          <w:szCs w:val="28"/>
+        </w:rPr>
+        <w:t xml:space="preserve"> the </w:t>
+      </w:r>
+      <w:r>
+        <w:rPr>
+          <w:rFonts w:ascii="Cambria" w:hAnsi="Cambria"/>
+          <w:sz w:val="28"/>
+          <w:szCs w:val="28"/>
+        </w:rPr>
+        <w:t xml:space="preserve">QML models, </w:t>
+      </w:r>
+      <w:r>
+        <w:rPr>
+          <w:rFonts w:ascii="Cambria" w:hAnsi="Cambria"/>
+          <w:sz w:val="28"/>
+          <w:szCs w:val="28"/>
+        </w:rPr>
+        <w:t>by</w:t>
+      </w:r>
+      <w:r>
+        <w:rPr>
+          <w:rFonts w:ascii="Cambria" w:hAnsi="Cambria"/>
+          <w:sz w:val="28"/>
+          <w:szCs w:val="28"/>
+        </w:rPr>
+        <w:t xml:space="preserve"> running the model multiple time</w:t>
+      </w:r>
+      <w:r>
+        <w:rPr>
+          <w:rFonts w:ascii="Cambria" w:hAnsi="Cambria"/>
+          <w:sz w:val="28"/>
+          <w:szCs w:val="28"/>
+        </w:rPr>
+        <w:t>s</w:t>
+      </w:r>
+      <w:r>
+        <w:rPr>
+          <w:rFonts w:ascii="Cambria" w:hAnsi="Cambria"/>
+          <w:sz w:val="28"/>
+          <w:szCs w:val="28"/>
+        </w:rPr>
+        <w:t xml:space="preserve"> and ranking the feature importance by their</w:t>
+      </w:r>
+      <w:r>
+        <w:rPr>
+          <w:rFonts w:ascii="Cambria" w:hAnsi="Cambria"/>
+          <w:sz w:val="28"/>
+          <w:szCs w:val="28"/>
+        </w:rPr>
+        <w:t xml:space="preserve"> effects on the model’s prediction accuracy</w:t>
+      </w:r>
+      <w:r>
+        <w:rPr>
+          <w:rFonts w:ascii="Cambria" w:hAnsi="Cambria"/>
+          <w:sz w:val="28"/>
+          <w:szCs w:val="28"/>
+        </w:rPr>
+        <w:t>.</w:t>
+      </w:r>
+      <w:r>
+        <w:rPr>
+          <w:rFonts w:ascii="Cambria" w:hAnsi="Cambria"/>
+          <w:sz w:val="28"/>
+          <w:szCs w:val="28"/>
+        </w:rPr>
+        <w:t xml:space="preserve"> Th</w:t>
+      </w:r>
+      <w:r>
+        <w:rPr>
+          <w:rFonts w:ascii="Cambria" w:hAnsi="Cambria"/>
+          <w:sz w:val="28"/>
+          <w:szCs w:val="28"/>
+        </w:rPr>
+        <w:t>e only other paper I could find which attempted a similar approach</w:t>
+      </w:r>
+      <w:r>
+        <w:rPr>
+          <w:rFonts w:ascii="Cambria" w:hAnsi="Cambria"/>
+          <w:sz w:val="28"/>
+          <w:szCs w:val="28"/>
+        </w:rPr>
+        <w:t>;</w:t>
+      </w:r>
+      <w:r>
+        <w:rPr>
+          <w:rFonts w:ascii="Cambria" w:hAnsi="Cambria"/>
+          <w:sz w:val="28"/>
+          <w:szCs w:val="28"/>
+        </w:rPr>
+        <w:t xml:space="preserve"> applied on </w:t>
+      </w:r>
+      <w:r>
+        <w:rPr>
+          <w:rFonts w:ascii="Cambria" w:hAnsi="Cambria"/>
+          <w:sz w:val="28"/>
+          <w:szCs w:val="28"/>
+        </w:rPr>
+        <w:t xml:space="preserve">the </w:t>
+      </w:r>
+      <w:r>
+        <w:rPr>
+          <w:rFonts w:ascii="Cambria" w:hAnsi="Cambria"/>
+          <w:sz w:val="28"/>
+          <w:szCs w:val="28"/>
+        </w:rPr>
+        <w:t>real-world dataset</w:t>
+      </w:r>
+      <w:r>
+        <w:rPr>
+          <w:rFonts w:ascii="Cambria" w:hAnsi="Cambria"/>
+          <w:sz w:val="28"/>
+          <w:szCs w:val="28"/>
+        </w:rPr>
+        <w:t xml:space="preserve"> </w:t>
+      </w:r>
+      <w:r>
+        <w:rPr>
+          <w:rFonts w:ascii="Cambria" w:hAnsi="Cambria"/>
+          <w:sz w:val="28"/>
+          <w:szCs w:val="28"/>
+        </w:rPr>
+        <w:t>ESPN Fantasy Football data, utili</w:t>
+      </w:r>
+      <w:r>
+        <w:rPr>
+          <w:rFonts w:ascii="Cambria" w:hAnsi="Cambria"/>
+          <w:sz w:val="28"/>
+          <w:szCs w:val="28"/>
+        </w:rPr>
+        <w:t>sing</w:t>
+      </w:r>
+      <w:r>
+        <w:rPr>
+          <w:rFonts w:ascii="Cambria" w:hAnsi="Cambria"/>
+          <w:sz w:val="28"/>
+          <w:szCs w:val="28"/>
+        </w:rPr>
+        <w:t xml:space="preserve"> Qiskit</w:t>
+      </w:r>
+      <w:r>
+        <w:rPr>
+          <w:rFonts w:ascii="Cambria" w:hAnsi="Cambria"/>
+          <w:sz w:val="28"/>
+          <w:szCs w:val="28"/>
+        </w:rPr>
+        <w:t xml:space="preserve">’s </w:t>
+      </w:r>
+      <w:r>
+        <w:rPr>
+          <w:rFonts w:ascii="Cambria" w:hAnsi="Cambria"/>
+          <w:sz w:val="28"/>
+          <w:szCs w:val="28"/>
+        </w:rPr>
+        <w:t xml:space="preserve">statevector simulators and IBM quantum hardware. </w:t>
+      </w:r>
+      <w:sdt>
+        <w:sdtPr>
+          <w:rPr>
+            <w:rFonts w:ascii="Cambria" w:hAnsi="Cambria"/>
+            <w:sz w:val="28"/>
+            <w:szCs w:val="28"/>
+          </w:rPr>
+          <w:id w:val="1442180502"/>
+          <w:citation/>
+        </w:sdtPr>
+        <w:sdtContent>
+          <w:r>
+            <w:rPr>
+              <w:rFonts w:ascii="Cambria" w:hAnsi="Cambria"/>
+              <w:sz w:val="28"/>
+              <w:szCs w:val="28"/>
+            </w:rPr>
+            <w:fldChar w:fldCharType="begin"/>
+          </w:r>
+          <w:r>
+            <w:rPr>
+              <w:rFonts w:ascii="Cambria" w:hAnsi="Cambria"/>
+              <w:sz w:val="28"/>
+              <w:szCs w:val="28"/>
+              <w:lang w:val="en-US"/>
+            </w:rPr>
+            <w:instrText xml:space="preserve">CITATION Aar \l 1033 </w:instrText>
+          </w:r>
+          <w:r>
+            <w:rPr>
+              <w:rFonts w:ascii="Cambria" w:hAnsi="Cambria"/>
+              <w:sz w:val="28"/>
+              <w:szCs w:val="28"/>
+            </w:rPr>
+            <w:fldChar w:fldCharType="separate"/>
+          </w:r>
+          <w:r>
+            <w:rPr>
+              <w:rFonts w:ascii="Cambria" w:hAnsi="Cambria"/>
+              <w:noProof/>
+              <w:sz w:val="28"/>
+              <w:szCs w:val="28"/>
+              <w:lang w:val="en-US"/>
+            </w:rPr>
+            <w:t>[10]</w:t>
+          </w:r>
+          <w:r>
+            <w:rPr>
+              <w:rFonts w:ascii="Cambria" w:hAnsi="Cambria"/>
+              <w:sz w:val="28"/>
+              <w:szCs w:val="28"/>
+            </w:rPr>
+            <w:fldChar w:fldCharType="end"/>
+          </w:r>
+        </w:sdtContent>
+      </w:sdt>
+      <w:r>
+        <w:rPr>
+          <w:rFonts w:ascii="Cambria" w:hAnsi="Cambria"/>
+          <w:sz w:val="28"/>
+          <w:szCs w:val="28"/>
+        </w:rPr>
+        <w:t xml:space="preserve">The architecture enables </w:t>
+      </w:r>
+      <w:r>
+        <w:rPr>
+          <w:rFonts w:ascii="Cambria" w:hAnsi="Cambria"/>
+          <w:sz w:val="28"/>
+          <w:szCs w:val="28"/>
+        </w:rPr>
+        <w:t xml:space="preserve">the </w:t>
+      </w:r>
+      <w:r>
+        <w:rPr>
+          <w:rFonts w:ascii="Cambria" w:hAnsi="Cambria"/>
+          <w:sz w:val="28"/>
+          <w:szCs w:val="28"/>
+        </w:rPr>
+        <w:t xml:space="preserve">calculation of feature importance values from classical algorithms for QML models, aiming to bridge the gap between quantum and classical machine learning by enhancing </w:t>
+      </w:r>
+      <w:r>
+        <w:rPr>
+          <w:rFonts w:ascii="Cambria" w:hAnsi="Cambria"/>
+          <w:sz w:val="28"/>
+          <w:szCs w:val="28"/>
+        </w:rPr>
+        <w:t xml:space="preserve">the </w:t>
+      </w:r>
+      <w:r>
+        <w:rPr>
+          <w:rFonts w:ascii="Cambria" w:hAnsi="Cambria"/>
+          <w:sz w:val="28"/>
+          <w:szCs w:val="28"/>
+        </w:rPr>
+        <w:t xml:space="preserve">interpretability and performance of QML models through focused data </w:t>
+      </w:r>
+      <w:r>
+        <w:rPr>
+          <w:rFonts w:ascii="Cambria" w:hAnsi="Cambria"/>
+          <w:sz w:val="28"/>
+          <w:szCs w:val="28"/>
+        </w:rPr>
+        <w:t>pre-processing</w:t>
+      </w:r>
+      <w:r>
+        <w:rPr>
+          <w:rFonts w:ascii="Cambria" w:hAnsi="Cambria"/>
+          <w:sz w:val="28"/>
+          <w:szCs w:val="28"/>
+        </w:rPr>
+        <w:t xml:space="preserve"> and feature engineering techniques.</w:t>
+      </w:r>
+    </w:p>
+    <w:p>
+      <w:pPr>
+        <w:pStyle w:val="Heading1"/>
+        <w:spacing w:line="360" w:lineRule="auto"/>
+        <w:rPr>
+          <w:rFonts w:ascii="Cambria" w:hAnsi="Cambria"/>
+        </w:rPr>
+      </w:pPr>
+      <w:r>
+        <w:rPr>
+          <w:rFonts w:ascii="Cambria" w:eastAsiaTheme="minorHAnsi" w:hAnsi="Cambria" w:cstheme="minorBidi"/>
+          <w:color w:val="auto"/>
+          <w:sz w:val="28"/>
+          <w:szCs w:val="28"/>
+        </w:rPr>
+        <w:t xml:space="preserve"> </w:t>
+      </w:r>
+      <w:r>
+        <w:rPr>
+          <w:rFonts w:ascii="Cambria" w:hAnsi="Cambria"/>
+        </w:rPr>
+        <w:t>6 Conclusion</w:t>
+      </w:r>
+    </w:p>
+    <w:p>
+      <w:pPr>
+        <w:spacing w:line="360" w:lineRule="auto"/>
+        <w:rPr>
+          <w:rFonts w:ascii="Cambria" w:hAnsi="Cambria"/>
+          <w:sz w:val="28"/>
+          <w:szCs w:val="28"/>
+        </w:rPr>
+      </w:pPr>
+      <w:r>
+        <w:rPr>
+          <w:rFonts w:ascii="Cambria" w:hAnsi="Cambria"/>
+          <w:sz w:val="28"/>
+          <w:szCs w:val="28"/>
+        </w:rPr>
+        <w:t>Th</w:t>
+      </w:r>
+      <w:r>
+        <w:rPr>
+          <w:rFonts w:ascii="Cambria" w:hAnsi="Cambria"/>
+          <w:sz w:val="28"/>
+          <w:szCs w:val="28"/>
+        </w:rPr>
+        <w:t xml:space="preserve">is project should </w:t>
+      </w:r>
+      <w:r>
+        <w:rPr>
+          <w:rFonts w:ascii="Cambria" w:hAnsi="Cambria"/>
+          <w:sz w:val="28"/>
+          <w:szCs w:val="28"/>
+        </w:rPr>
+        <w:t>conclude</w:t>
+      </w:r>
+      <w:r>
+        <w:rPr>
+          <w:rFonts w:ascii="Cambria" w:hAnsi="Cambria"/>
+          <w:sz w:val="28"/>
+          <w:szCs w:val="28"/>
+        </w:rPr>
+        <w:t xml:space="preserve"> </w:t>
+      </w:r>
+      <w:r>
+        <w:rPr>
+          <w:rFonts w:ascii="Cambria" w:hAnsi="Cambria"/>
+          <w:sz w:val="28"/>
+          <w:szCs w:val="28"/>
+        </w:rPr>
+        <w:t>change</w:t>
+      </w:r>
+      <w:r>
+        <w:rPr>
+          <w:rFonts w:ascii="Cambria" w:hAnsi="Cambria"/>
+          <w:sz w:val="28"/>
+          <w:szCs w:val="28"/>
+        </w:rPr>
+        <w:t>s in the inferences that can be drawn</w:t>
+      </w:r>
+      <w:r>
+        <w:rPr>
+          <w:rFonts w:ascii="Cambria" w:hAnsi="Cambria"/>
+          <w:sz w:val="28"/>
+          <w:szCs w:val="28"/>
+        </w:rPr>
+        <w:t xml:space="preserve"> </w:t>
+      </w:r>
+      <w:r>
+        <w:rPr>
+          <w:rFonts w:ascii="Cambria" w:hAnsi="Cambria"/>
+          <w:sz w:val="28"/>
+          <w:szCs w:val="28"/>
+        </w:rPr>
+        <w:t>from</w:t>
+      </w:r>
+      <w:r>
+        <w:rPr>
+          <w:rFonts w:ascii="Cambria" w:hAnsi="Cambria"/>
+          <w:sz w:val="28"/>
+          <w:szCs w:val="28"/>
+        </w:rPr>
+        <w:t xml:space="preserve"> </w:t>
+      </w:r>
+      <w:r>
+        <w:rPr>
+          <w:rFonts w:ascii="Cambria" w:hAnsi="Cambria"/>
+          <w:sz w:val="28"/>
+          <w:szCs w:val="28"/>
+        </w:rPr>
+        <w:t xml:space="preserve">Classical </w:t>
+      </w:r>
+      <w:r>
+        <w:rPr>
+          <w:rFonts w:ascii="Cambria" w:hAnsi="Cambria"/>
+          <w:sz w:val="28"/>
+          <w:szCs w:val="28"/>
+        </w:rPr>
+        <w:t xml:space="preserve">ML </w:t>
+      </w:r>
+      <w:r>
+        <w:rPr>
+          <w:rFonts w:ascii="Cambria" w:hAnsi="Cambria"/>
+          <w:sz w:val="28"/>
+          <w:szCs w:val="28"/>
+        </w:rPr>
+        <w:t>when compared to</w:t>
+      </w:r>
+      <w:r>
+        <w:rPr>
+          <w:rFonts w:ascii="Cambria" w:hAnsi="Cambria"/>
+          <w:sz w:val="28"/>
+          <w:szCs w:val="28"/>
+        </w:rPr>
+        <w:t xml:space="preserve"> an equivalent</w:t>
+      </w:r>
+      <w:r>
+        <w:rPr>
+          <w:rFonts w:ascii="Cambria" w:hAnsi="Cambria"/>
+          <w:sz w:val="28"/>
+          <w:szCs w:val="28"/>
+        </w:rPr>
+        <w:t xml:space="preserve"> </w:t>
+      </w:r>
+      <w:r>
+        <w:rPr>
+          <w:rFonts w:ascii="Cambria" w:hAnsi="Cambria"/>
+          <w:sz w:val="28"/>
+          <w:szCs w:val="28"/>
+        </w:rPr>
+        <w:t>QML</w:t>
+      </w:r>
+      <w:r>
+        <w:rPr>
+          <w:rFonts w:ascii="Cambria" w:hAnsi="Cambria"/>
+          <w:sz w:val="28"/>
+          <w:szCs w:val="28"/>
+        </w:rPr>
+        <w:t xml:space="preserve"> model</w:t>
+      </w:r>
+      <w:r>
+        <w:rPr>
+          <w:rFonts w:ascii="Cambria" w:hAnsi="Cambria"/>
+          <w:sz w:val="28"/>
+          <w:szCs w:val="28"/>
+        </w:rPr>
+        <w:t>, emphasizing the quantum advantage in computation through superposition and entanglement</w:t>
+      </w:r>
+      <w:r>
+        <w:rPr>
+          <w:rFonts w:ascii="Cambria" w:hAnsi="Cambria"/>
+          <w:sz w:val="28"/>
+          <w:szCs w:val="28"/>
+        </w:rPr>
+        <w:t>. This should help to uncover new information about the data that could otherwise not be found via classical machine learning techniques.</w:t>
+      </w:r>
+    </w:p>
+    <w:p>
+      <w:pPr>
+        <w:rPr>
+          <w:rFonts w:ascii="Cambria" w:hAnsi="Cambria"/>
           <w:sz w:val="28"/>
           <w:szCs w:val="28"/>
         </w:rPr>
@@ -2187,9 +3130,8 @@
     </w:p>
     <w:p>
       <w:pPr>
-        <w:spacing w:line="360" w:lineRule="auto"/>
-        <w:rPr>
-          <w:rFonts w:ascii="Cambria" w:eastAsiaTheme="minorEastAsia" w:hAnsi="Cambria"/>
+        <w:rPr>
+          <w:rFonts w:ascii="Cambria" w:hAnsi="Cambria"/>
           <w:sz w:val="28"/>
           <w:szCs w:val="28"/>
         </w:rPr>
@@ -2197,9 +3139,8 @@
     </w:p>
     <w:p>
       <w:pPr>
-        <w:spacing w:line="360" w:lineRule="auto"/>
-        <w:rPr>
-          <w:rFonts w:ascii="Cambria" w:eastAsiaTheme="minorEastAsia" w:hAnsi="Cambria"/>
+        <w:rPr>
+          <w:rFonts w:ascii="Cambria" w:hAnsi="Cambria"/>
           <w:sz w:val="28"/>
           <w:szCs w:val="28"/>
         </w:rPr>
@@ -2207,19 +3148,11 @@
     </w:p>
     <w:p>
       <w:pPr>
+        <w:pStyle w:val="Heading1"/>
         <w:spacing w:line="360" w:lineRule="auto"/>
         <w:rPr>
-          <w:rFonts w:ascii="Cambria" w:eastAsiaTheme="minorEastAsia" w:hAnsi="Cambria"/>
-          <w:sz w:val="28"/>
-          <w:szCs w:val="28"/>
-        </w:rPr>
-      </w:pPr>
-    </w:p>
-    <w:p>
-      <w:pPr>
-        <w:spacing w:line="360" w:lineRule="auto"/>
-        <w:rPr>
-          <w:rFonts w:ascii="Cambria" w:hAnsi="Cambria"/>
+          <w:rFonts w:ascii="Cambria" w:eastAsiaTheme="minorHAnsi" w:hAnsi="Cambria" w:cstheme="minorBidi"/>
+          <w:color w:val="auto"/>
           <w:sz w:val="28"/>
           <w:szCs w:val="28"/>
         </w:rPr>
@@ -2291,7 +3224,7 @@
               </w:tblGrid>
               <w:tr>
                 <w:trPr>
-                  <w:divId w:val="1645964169"/>
+                  <w:divId w:val="1265380982"/>
                   <w:tblCellSpacing w:w="15" w:type="dxa"/>
                 </w:trPr>
                 <w:tc>
@@ -2339,7 +3272,7 @@
               </w:tr>
               <w:tr>
                 <w:trPr>
-                  <w:divId w:val="1645964169"/>
+                  <w:divId w:val="1265380982"/>
                   <w:tblCellSpacing w:w="15" w:type="dxa"/>
                 </w:trPr>
                 <w:tc>
@@ -2358,7 +3291,6 @@
                       <w:rPr>
                         <w:noProof/>
                       </w:rPr>
-                      <w:lastRenderedPageBreak/>
                       <w:t xml:space="preserve">[2] </w:t>
                     </w:r>
                   </w:p>
@@ -2398,10 +3330,388 @@
                   </w:p>
                 </w:tc>
               </w:tr>
+              <w:tr>
+                <w:trPr>
+                  <w:divId w:val="1265380982"/>
+                  <w:tblCellSpacing w:w="15" w:type="dxa"/>
+                </w:trPr>
+                <w:tc>
+                  <w:tcPr>
+                    <w:tcW w:w="50" w:type="pct"/>
+                    <w:hideMark/>
+                  </w:tcPr>
+                  <w:p>
+                    <w:pPr>
+                      <w:pStyle w:val="Bibliography"/>
+                      <w:rPr>
+                        <w:noProof/>
+                      </w:rPr>
+                    </w:pPr>
+                    <w:r>
+                      <w:rPr>
+                        <w:noProof/>
+                      </w:rPr>
+                      <w:t xml:space="preserve">[3] </w:t>
+                    </w:r>
+                  </w:p>
+                </w:tc>
+                <w:tc>
+                  <w:tcPr>
+                    <w:tcW w:w="0" w:type="auto"/>
+                    <w:hideMark/>
+                  </w:tcPr>
+                  <w:p>
+                    <w:pPr>
+                      <w:pStyle w:val="Bibliography"/>
+                      <w:rPr>
+                        <w:noProof/>
+                      </w:rPr>
+                    </w:pPr>
+                    <w:r>
+                      <w:rPr>
+                        <w:noProof/>
+                      </w:rPr>
+                      <w:t xml:space="preserve">D. Diego, M. P. da Silva, C. A. Ryan, A. W. Cross, A. D. Córcoles, J. A. Smolin, J. M. Gambetta, M. J. Chow and B. R. Johnson, “Demonstration of quantum advantage in machine learning,” </w:t>
+                    </w:r>
+                    <w:r>
+                      <w:rPr>
+                        <w:i/>
+                        <w:iCs/>
+                        <w:noProof/>
+                      </w:rPr>
+                      <w:t xml:space="preserve">npj Quantum Information, </w:t>
+                    </w:r>
+                    <w:r>
+                      <w:rPr>
+                        <w:noProof/>
+                      </w:rPr>
+                      <w:t xml:space="preserve">vol. 3, no. 1, 2017. </w:t>
+                    </w:r>
+                  </w:p>
+                </w:tc>
+              </w:tr>
+              <w:tr>
+                <w:trPr>
+                  <w:divId w:val="1265380982"/>
+                  <w:tblCellSpacing w:w="15" w:type="dxa"/>
+                </w:trPr>
+                <w:tc>
+                  <w:tcPr>
+                    <w:tcW w:w="50" w:type="pct"/>
+                    <w:hideMark/>
+                  </w:tcPr>
+                  <w:p>
+                    <w:pPr>
+                      <w:pStyle w:val="Bibliography"/>
+                      <w:rPr>
+                        <w:noProof/>
+                      </w:rPr>
+                    </w:pPr>
+                    <w:r>
+                      <w:rPr>
+                        <w:noProof/>
+                      </w:rPr>
+                      <w:t xml:space="preserve">[4] </w:t>
+                    </w:r>
+                  </w:p>
+                </w:tc>
+                <w:tc>
+                  <w:tcPr>
+                    <w:tcW w:w="0" w:type="auto"/>
+                    <w:hideMark/>
+                  </w:tcPr>
+                  <w:p>
+                    <w:pPr>
+                      <w:pStyle w:val="Bibliography"/>
+                      <w:rPr>
+                        <w:noProof/>
+                      </w:rPr>
+                    </w:pPr>
+                    <w:r>
+                      <w:rPr>
+                        <w:noProof/>
+                      </w:rPr>
+                      <w:t xml:space="preserve">H.-Y. Huang, M. Broughton, J. C. S. Chen, J. Li, M. Mohseni, H. Neven, R. Babbush, R. Kueng, J. Preskill and J. R. McClean, “Quantum Advantage in learning from experiments,” </w:t>
+                    </w:r>
+                    <w:r>
+                      <w:rPr>
+                        <w:i/>
+                        <w:iCs/>
+                        <w:noProof/>
+                      </w:rPr>
+                      <w:t xml:space="preserve">Science, </w:t>
+                    </w:r>
+                    <w:r>
+                      <w:rPr>
+                        <w:noProof/>
+                      </w:rPr>
+                      <w:t xml:space="preserve">vol. 376, no. 6598, 2022. </w:t>
+                    </w:r>
+                  </w:p>
+                </w:tc>
+              </w:tr>
+              <w:tr>
+                <w:trPr>
+                  <w:divId w:val="1265380982"/>
+                  <w:tblCellSpacing w:w="15" w:type="dxa"/>
+                </w:trPr>
+                <w:tc>
+                  <w:tcPr>
+                    <w:tcW w:w="50" w:type="pct"/>
+                    <w:hideMark/>
+                  </w:tcPr>
+                  <w:p>
+                    <w:pPr>
+                      <w:pStyle w:val="Bibliography"/>
+                      <w:rPr>
+                        <w:noProof/>
+                      </w:rPr>
+                    </w:pPr>
+                    <w:r>
+                      <w:rPr>
+                        <w:noProof/>
+                      </w:rPr>
+                      <w:t xml:space="preserve">[5] </w:t>
+                    </w:r>
+                  </w:p>
+                </w:tc>
+                <w:tc>
+                  <w:tcPr>
+                    <w:tcW w:w="0" w:type="auto"/>
+                    <w:hideMark/>
+                  </w:tcPr>
+                  <w:p>
+                    <w:pPr>
+                      <w:pStyle w:val="Bibliography"/>
+                      <w:rPr>
+                        <w:noProof/>
+                      </w:rPr>
+                    </w:pPr>
+                    <w:r>
+                      <w:rPr>
+                        <w:noProof/>
+                      </w:rPr>
+                      <w:t xml:space="preserve">J. Biamonte, P. Peter, N. Pancotti, P. Rebentrost, N. Wiebe and S. Lloyd, “Quantum Machine Learning,” </w:t>
+                    </w:r>
+                    <w:r>
+                      <w:rPr>
+                        <w:i/>
+                        <w:iCs/>
+                        <w:noProof/>
+                      </w:rPr>
+                      <w:t xml:space="preserve">Nature, </w:t>
+                    </w:r>
+                    <w:r>
+                      <w:rPr>
+                        <w:noProof/>
+                      </w:rPr>
+                      <w:t xml:space="preserve">vol. 549, no. 7671. </w:t>
+                    </w:r>
+                  </w:p>
+                </w:tc>
+              </w:tr>
+              <w:tr>
+                <w:trPr>
+                  <w:divId w:val="1265380982"/>
+                  <w:tblCellSpacing w:w="15" w:type="dxa"/>
+                </w:trPr>
+                <w:tc>
+                  <w:tcPr>
+                    <w:tcW w:w="50" w:type="pct"/>
+                    <w:hideMark/>
+                  </w:tcPr>
+                  <w:p>
+                    <w:pPr>
+                      <w:pStyle w:val="Bibliography"/>
+                      <w:rPr>
+                        <w:noProof/>
+                      </w:rPr>
+                    </w:pPr>
+                    <w:r>
+                      <w:rPr>
+                        <w:noProof/>
+                      </w:rPr>
+                      <w:t xml:space="preserve">[6] </w:t>
+                    </w:r>
+                  </w:p>
+                </w:tc>
+                <w:tc>
+                  <w:tcPr>
+                    <w:tcW w:w="0" w:type="auto"/>
+                    <w:hideMark/>
+                  </w:tcPr>
+                  <w:p>
+                    <w:pPr>
+                      <w:pStyle w:val="Bibliography"/>
+                      <w:rPr>
+                        <w:noProof/>
+                      </w:rPr>
+                    </w:pPr>
+                    <w:r>
+                      <w:rPr>
+                        <w:noProof/>
+                      </w:rPr>
+                      <w:t xml:space="preserve">V. Havlíček, A. D. Córcoles, K. Temme, A. W. Harrow, A. Kandala, J. M. Chow and J. M. Gambetta, “Supervised learning with quantum-enhanced feature spaces,” </w:t>
+                    </w:r>
+                    <w:r>
+                      <w:rPr>
+                        <w:i/>
+                        <w:iCs/>
+                        <w:noProof/>
+                      </w:rPr>
+                      <w:t xml:space="preserve">Nature, </w:t>
+                    </w:r>
+                    <w:r>
+                      <w:rPr>
+                        <w:noProof/>
+                      </w:rPr>
+                      <w:t xml:space="preserve">vol. 567, no. 7747, 2019. </w:t>
+                    </w:r>
+                  </w:p>
+                </w:tc>
+              </w:tr>
+              <w:tr>
+                <w:trPr>
+                  <w:divId w:val="1265380982"/>
+                  <w:tblCellSpacing w:w="15" w:type="dxa"/>
+                </w:trPr>
+                <w:tc>
+                  <w:tcPr>
+                    <w:tcW w:w="50" w:type="pct"/>
+                    <w:hideMark/>
+                  </w:tcPr>
+                  <w:p>
+                    <w:pPr>
+                      <w:pStyle w:val="Bibliography"/>
+                      <w:rPr>
+                        <w:noProof/>
+                      </w:rPr>
+                    </w:pPr>
+                    <w:r>
+                      <w:rPr>
+                        <w:noProof/>
+                      </w:rPr>
+                      <w:t xml:space="preserve">[7] </w:t>
+                    </w:r>
+                  </w:p>
+                </w:tc>
+                <w:tc>
+                  <w:tcPr>
+                    <w:tcW w:w="0" w:type="auto"/>
+                    <w:hideMark/>
+                  </w:tcPr>
+                  <w:p>
+                    <w:pPr>
+                      <w:pStyle w:val="Bibliography"/>
+                      <w:rPr>
+                        <w:noProof/>
+                      </w:rPr>
+                    </w:pPr>
+                    <w:r>
+                      <w:rPr>
+                        <w:noProof/>
+                      </w:rPr>
+                      <w:t>Qiskit, “IBM Quantum Documentation,” [Online]. Available: https://docs.quantum.ibm.com/api/qiskit/qiskit.circuit.library.ZZFeatureMap.</w:t>
+                    </w:r>
+                  </w:p>
+                </w:tc>
+              </w:tr>
+              <w:tr>
+                <w:trPr>
+                  <w:divId w:val="1265380982"/>
+                  <w:tblCellSpacing w:w="15" w:type="dxa"/>
+                </w:trPr>
+                <w:tc>
+                  <w:tcPr>
+                    <w:tcW w:w="50" w:type="pct"/>
+                    <w:hideMark/>
+                  </w:tcPr>
+                  <w:p>
+                    <w:pPr>
+                      <w:pStyle w:val="Bibliography"/>
+                      <w:rPr>
+                        <w:noProof/>
+                      </w:rPr>
+                    </w:pPr>
+                    <w:r>
+                      <w:rPr>
+                        <w:noProof/>
+                      </w:rPr>
+                      <w:t xml:space="preserve">[8] </w:t>
+                    </w:r>
+                  </w:p>
+                </w:tc>
+                <w:tc>
+                  <w:tcPr>
+                    <w:tcW w:w="0" w:type="auto"/>
+                    <w:hideMark/>
+                  </w:tcPr>
+                  <w:p>
+                    <w:pPr>
+                      <w:pStyle w:val="Bibliography"/>
+                      <w:rPr>
+                        <w:noProof/>
+                      </w:rPr>
+                    </w:pPr>
+                    <w:r>
+                      <w:rPr>
+                        <w:noProof/>
+                      </w:rPr>
+                      <w:t>Qiskit, 2021. [Online]. Available: https://medium.com/qiskit/building-a-quantum-variational-classifier-using-real-world-data-809c59eb17c2.</w:t>
+                    </w:r>
+                  </w:p>
+                </w:tc>
+              </w:tr>
+              <w:tr>
+                <w:trPr>
+                  <w:divId w:val="1265380982"/>
+                  <w:tblCellSpacing w:w="15" w:type="dxa"/>
+                </w:trPr>
+                <w:tc>
+                  <w:tcPr>
+                    <w:tcW w:w="50" w:type="pct"/>
+                    <w:hideMark/>
+                  </w:tcPr>
+                  <w:p>
+                    <w:pPr>
+                      <w:pStyle w:val="Bibliography"/>
+                      <w:rPr>
+                        <w:noProof/>
+                      </w:rPr>
+                    </w:pPr>
+                    <w:r>
+                      <w:rPr>
+                        <w:noProof/>
+                      </w:rPr>
+                      <w:t xml:space="preserve">[9] </w:t>
+                    </w:r>
+                  </w:p>
+                </w:tc>
+                <w:tc>
+                  <w:tcPr>
+                    <w:tcW w:w="0" w:type="auto"/>
+                    <w:hideMark/>
+                  </w:tcPr>
+                  <w:p>
+                    <w:pPr>
+                      <w:pStyle w:val="Bibliography"/>
+                      <w:rPr>
+                        <w:noProof/>
+                      </w:rPr>
+                    </w:pPr>
+                    <w:r>
+                      <w:rPr>
+                        <w:noProof/>
+                      </w:rPr>
+                      <w:t>D. Sierra-Sosa, J. Arcila-Moreno, B. Garcia-Zapirain, C. Castillo-Olea and A. Elmaghraby, “Dementia Prediction Applying Variational Quantum Classifier,” 2020.</w:t>
+                    </w:r>
+                  </w:p>
+                </w:tc>
+              </w:tr>
             </w:tbl>
             <w:p>
               <w:pPr>
-                <w:divId w:val="1645964169"/>
+                <w:divId w:val="1265380982"/>
                 <w:rPr>
                   <w:rFonts w:eastAsia="Times New Roman"/>
                   <w:noProof/>
@@ -2425,16 +3735,6 @@
         </w:sdt>
       </w:sdtContent>
     </w:sdt>
-    <w:p>
-      <w:pPr>
-        <w:spacing w:line="360" w:lineRule="auto"/>
-        <w:rPr>
-          <w:rFonts w:ascii="Cambria" w:hAnsi="Cambria"/>
-          <w:sz w:val="28"/>
-          <w:szCs w:val="28"/>
-        </w:rPr>
-      </w:pPr>
-    </w:p>
     <w:sectPr>
       <w:pgSz w:w="11906" w:h="16838"/>
       <w:pgMar w:top="1440" w:right="1440" w:bottom="1440" w:left="1440" w:header="708" w:footer="708" w:gutter="0"/>
@@ -4299,11 +5599,113 @@
     <b:Issue>7747</b:Issue>
     <b:RefOrder>6</b:RefOrder>
   </b:Source>
+  <b:Source>
+    <b:Tag>Qis</b:Tag>
+    <b:SourceType>DocumentFromInternetSite</b:SourceType>
+    <b:Guid>{E7876925-5883-004E-A5F5-28B99426EAC4}</b:Guid>
+    <b:Author>
+      <b:Author>
+        <b:NameList>
+          <b:Person>
+            <b:Last>Qiskit</b:Last>
+          </b:Person>
+        </b:NameList>
+      </b:Author>
+    </b:Author>
+    <b:Title>IBM Quantum Documentation</b:Title>
+    <b:URL>https://docs.quantum.ibm.com/api/qiskit/qiskit.circuit.library.ZZFeatureMap</b:URL>
+    <b:RefOrder>7</b:RefOrder>
+  </b:Source>
+  <b:Source>
+    <b:Tag>Qis21</b:Tag>
+    <b:SourceType>InternetSite</b:SourceType>
+    <b:Guid>{08FFBC87-1927-EB47-8B04-D9C28C123228}</b:Guid>
+    <b:URL>https://medium.com/qiskit/building-a-quantum-variational-classifier-using-real-world-data-809c59eb17c2</b:URL>
+    <b:Year>2021</b:Year>
+    <b:Author>
+      <b:Author>
+        <b:Corporate>Qiskit</b:Corporate>
+      </b:Author>
+    </b:Author>
+    <b:RefOrder>8</b:RefOrder>
+  </b:Source>
+  <b:Source>
+    <b:Tag>Sie20</b:Tag>
+    <b:SourceType>Report</b:SourceType>
+    <b:Guid>{17538CCB-0B4C-0A43-99A7-A368505FED52}</b:Guid>
+    <b:Title>Dementia Prediction Applying Variational Quantum Classifier</b:Title>
+    <b:Year>2020</b:Year>
+    <b:Author>
+      <b:Author>
+        <b:NameList>
+          <b:Person>
+            <b:Last>Sierra-Sosa</b:Last>
+            <b:First>Daniel</b:First>
+          </b:Person>
+          <b:Person>
+            <b:Last>Arcila-Moreno</b:Last>
+            <b:First>Juan</b:First>
+          </b:Person>
+          <b:Person>
+            <b:Last>Garcia-Zapirain</b:Last>
+            <b:First>Begonya</b:First>
+          </b:Person>
+          <b:Person>
+            <b:Last>Castillo-Olea</b:Last>
+            <b:First>Cristian</b:First>
+          </b:Person>
+          <b:Person>
+            <b:Last>Elmaghraby</b:Last>
+            <b:First>Adel</b:First>
+          </b:Person>
+        </b:NameList>
+      </b:Author>
+    </b:Author>
+    <b:RefOrder>9</b:RefOrder>
+  </b:Source>
+  <b:Source>
+    <b:Tag>Aar</b:Tag>
+    <b:SourceType>Report</b:SourceType>
+    <b:Guid>{06E159F5-61A9-0F40-B554-32E52B8073C6}</b:Guid>
+    <b:Author>
+      <b:Author>
+        <b:NameList>
+          <b:Person>
+            <b:Last>Baughman</b:Last>
+            <b:First>Aaron</b:First>
+          </b:Person>
+          <b:Person>
+            <b:Last>Yogaraj</b:Last>
+            <b:First>Kavitha</b:First>
+          </b:Person>
+          <b:Person>
+            <b:Last>Hebbar</b:Last>
+            <b:First>Raja</b:First>
+          </b:Person>
+          <b:Person>
+            <b:Last>Ghosh</b:Last>
+            <b:First>Sudeep</b:First>
+          </b:Person>
+          <b:Person>
+            <b:Last>Ul Haq</b:Last>
+            <b:First>Rukhsan</b:First>
+          </b:Person>
+          <b:Person>
+            <b:Last>Chhabra2</b:Last>
+            <b:First>Yoshika</b:First>
+          </b:Person>
+        </b:NameList>
+      </b:Author>
+    </b:Author>
+    <b:Title>Study of Feature Importance for Quantum Machine Learning Models</b:Title>
+    <b:Year>2022</b:Year>
+    <b:RefOrder>10</b:RefOrder>
+  </b:Source>
 </b:Sources>
 </file>
 
 <file path=customXml/itemProps1.xml><?xml version="1.0" encoding="utf-8"?>
-<ds:datastoreItem xmlns:ds="http://schemas.openxmlformats.org/officeDocument/2006/customXml" ds:itemID="{FCAD78DD-9590-EA4D-B4B3-FF9302CA4DA3}">
+<ds:datastoreItem xmlns:ds="http://schemas.openxmlformats.org/officeDocument/2006/customXml" ds:itemID="{90AE9E3D-5A1E-FB4A-908E-06E644246F99}">
   <ds:schemaRefs>
     <ds:schemaRef ds:uri="http://schemas.openxmlformats.org/officeDocument/2006/bibliography"/>
   </ds:schemaRefs>

</xml_diff>

<commit_message>
optimal ansatz optimiser breast, seeds, wine
</commit_message>
<xml_diff>
--- a/docs/Extended_Abstract.docx
+++ b/docs/Extended_Abstract.docx
@@ -987,18 +987,10 @@
                               <w:fldChar w:fldCharType="end"/>
                             </w:r>
                             <w:r>
-                              <w:t xml:space="preserve">: The Bloch </w:t>
-                            </w:r>
-                            <w:proofErr w:type="gramStart"/>
-                            <w:r>
-                              <w:t>Sphere</w:t>
+                              <w:t>: The Bloch Sphere</w:t>
                             </w:r>
                             <w:r>
-                              <w:t xml:space="preserve">  3</w:t>
-                            </w:r>
-                            <w:proofErr w:type="gramEnd"/>
-                            <w:r>
-                              <w:t>D representation of a qubits’ possible states.</w:t>
+                              <w:t xml:space="preserve">  3D representation of a qubits’ possible states.</w:t>
                             </w:r>
                           </w:p>
                         </w:txbxContent>
@@ -1057,18 +1049,10 @@
                         <w:fldChar w:fldCharType="end"/>
                       </w:r>
                       <w:r>
-                        <w:t xml:space="preserve">: The Bloch </w:t>
-                      </w:r>
-                      <w:proofErr w:type="gramStart"/>
-                      <w:r>
-                        <w:t>Sphere</w:t>
+                        <w:t>: The Bloch Sphere</w:t>
                       </w:r>
                       <w:r>
-                        <w:t xml:space="preserve">  3</w:t>
-                      </w:r>
-                      <w:proofErr w:type="gramEnd"/>
-                      <w:r>
-                        <w:t>D representation of a qubits’ possible states.</w:t>
+                        <w:t xml:space="preserve">  3D representation of a qubits’ possible states.</w:t>
                       </w:r>
                     </w:p>
                   </w:txbxContent>
@@ -3762,6 +3746,9 @@
     <w:p>
       <w:pPr>
         <w:spacing w:line="360" w:lineRule="auto"/>
+        <w:rPr>
+          <w:noProof/>
+        </w:rPr>
       </w:pPr>
       <w:r>
         <w:lastRenderedPageBreak/>
@@ -3805,6 +3792,85 @@
                     <a:xfrm>
                       <a:off x="0" y="0"/>
                       <a:ext cx="5731510" cy="4152265"/>
+                    </a:xfrm>
+                    <a:prstGeom prst="rect">
+                      <a:avLst/>
+                    </a:prstGeom>
+                    <a:noFill/>
+                    <a:ln>
+                      <a:noFill/>
+                    </a:ln>
+                  </pic:spPr>
+                </pic:pic>
+              </a:graphicData>
+            </a:graphic>
+          </wp:inline>
+        </w:drawing>
+      </w:r>
+    </w:p>
+    <w:p/>
+    <w:p/>
+    <w:p/>
+    <w:p/>
+    <w:p/>
+    <w:p/>
+    <w:p/>
+    <w:p/>
+    <w:p/>
+    <w:p/>
+    <w:p/>
+    <w:p/>
+    <w:p/>
+    <w:p>
+      <w:pPr>
+        <w:rPr>
+          <w:noProof/>
+        </w:rPr>
+      </w:pPr>
+    </w:p>
+    <w:p>
+      <w:pPr>
+        <w:jc w:val="center"/>
+      </w:pPr>
+      <w:r>
+        <w:rPr>
+          <w:noProof/>
+        </w:rPr>
+        <w:lastRenderedPageBreak/>
+        <w:drawing>
+          <wp:inline distT="0" distB="0" distL="0" distR="0" wp14:anchorId="4D986BD9" wp14:editId="69CF6BC3">
+            <wp:extent cx="5731510" cy="3124835"/>
+            <wp:effectExtent l="0" t="0" r="0" b="0"/>
+            <wp:docPr id="801333180" name="Picture 1" descr="A graph of different colored lines&#10;&#10;Description automatically generated"/>
+            <wp:cNvGraphicFramePr>
+              <a:graphicFrameLocks xmlns:a="http://schemas.openxmlformats.org/drawingml/2006/main" noChangeAspect="1"/>
+            </wp:cNvGraphicFramePr>
+            <a:graphic xmlns:a="http://schemas.openxmlformats.org/drawingml/2006/main">
+              <a:graphicData uri="http://schemas.openxmlformats.org/drawingml/2006/picture">
+                <pic:pic xmlns:pic="http://schemas.openxmlformats.org/drawingml/2006/picture">
+                  <pic:nvPicPr>
+                    <pic:cNvPr id="801333180" name="Picture 1" descr="A graph of different colored lines&#10;&#10;Description automatically generated"/>
+                    <pic:cNvPicPr>
+                      <a:picLocks noChangeAspect="1" noChangeArrowheads="1"/>
+                    </pic:cNvPicPr>
+                  </pic:nvPicPr>
+                  <pic:blipFill>
+                    <a:blip r:embed="rId15">
+                      <a:extLst>
+                        <a:ext uri="{28A0092B-C50C-407E-A947-70E740481C1C}">
+                          <a14:useLocalDpi xmlns:a14="http://schemas.microsoft.com/office/drawing/2010/main" val="0"/>
+                        </a:ext>
+                      </a:extLst>
+                    </a:blip>
+                    <a:srcRect/>
+                    <a:stretch>
+                      <a:fillRect/>
+                    </a:stretch>
+                  </pic:blipFill>
+                  <pic:spPr bwMode="auto">
+                    <a:xfrm>
+                      <a:off x="0" y="0"/>
+                      <a:ext cx="5731510" cy="3124835"/>
                     </a:xfrm>
                     <a:prstGeom prst="rect">
                       <a:avLst/>

</xml_diff>